<commit_message>
TP postgres - fin des exos et deboggage sur les alter tables
</commit_message>
<xml_diff>
--- a/SGBD/part2_sql/TP/TP_BDD_Exercices_PostgreSQL_2024-2025.docx
+++ b/SGBD/part2_sql/TP/TP_BDD_Exercices_PostgreSQL_2024-2025.docx
@@ -80,7 +80,6 @@
         </w:rPr>
         <w:t xml:space="preserve">Objectif : identification via </w:t>
       </w:r>
-      <w:proofErr w:type="spellStart"/>
       <w:r>
         <w:rPr>
           <w:rFonts w:ascii="Arial" w:hAnsi="Arial" w:cs="Arial"/>
@@ -92,7 +91,6 @@
         </w:rPr>
         <w:t>psql</w:t>
       </w:r>
-      <w:proofErr w:type="spellEnd"/>
     </w:p>
     <w:p>
       <w:pPr>
@@ -122,23 +120,7 @@
           <w:sz w:val="20"/>
           <w:szCs w:val="20"/>
         </w:rPr>
-        <w:t xml:space="preserve">Question simple : quel est l’utilisateur désigné DBA pour une base </w:t>
-      </w:r>
-      <w:proofErr w:type="spellStart"/>
-      <w:r>
-        <w:rPr>
-          <w:sz w:val="20"/>
-          <w:szCs w:val="20"/>
-        </w:rPr>
-        <w:t>postgresql</w:t>
-      </w:r>
-      <w:proofErr w:type="spellEnd"/>
-      <w:r>
-        <w:rPr>
-          <w:sz w:val="20"/>
-          <w:szCs w:val="20"/>
-        </w:rPr>
-        <w:t> ?</w:t>
+        <w:t>Question simple : quel est l’utilisateur désigné DBA pour une base postgresql ?</w:t>
       </w:r>
       <w:r>
         <w:rPr>
@@ -147,7 +129,6 @@
         </w:rPr>
         <w:t xml:space="preserve"> </w:t>
       </w:r>
-      <w:proofErr w:type="spellStart"/>
       <w:r>
         <w:rPr>
           <w:b/>
@@ -157,7 +138,6 @@
         </w:rPr>
         <w:t>postgres</w:t>
       </w:r>
-      <w:proofErr w:type="spellEnd"/>
     </w:p>
     <w:p>
       <w:pPr>
@@ -199,7 +179,6 @@
         </w:rPr>
         <w:t xml:space="preserve"> </w:t>
       </w:r>
-      <w:proofErr w:type="spellStart"/>
       <w:r>
         <w:rPr>
           <w:b/>
@@ -209,7 +188,6 @@
         </w:rPr>
         <w:t>psql</w:t>
       </w:r>
-      <w:proofErr w:type="spellEnd"/>
     </w:p>
     <w:p>
       <w:pPr>
@@ -270,17 +248,8 @@
           <w:sz w:val="20"/>
           <w:szCs w:val="20"/>
         </w:rPr>
-        <w:t xml:space="preserve"> serveur de base de données </w:t>
-      </w:r>
-      <w:proofErr w:type="spellStart"/>
-      <w:r>
-        <w:rPr>
-          <w:sz w:val="20"/>
-          <w:szCs w:val="20"/>
-        </w:rPr>
-        <w:t>postgresql</w:t>
-      </w:r>
-      <w:proofErr w:type="spellEnd"/>
+        <w:t xml:space="preserve"> serveur de base de données postgresql</w:t>
+      </w:r>
       <w:r>
         <w:rPr>
           <w:sz w:val="20"/>
@@ -377,7 +346,6 @@
         </w:rPr>
         <w:t xml:space="preserve"> et taper la commande </w:t>
       </w:r>
-      <w:proofErr w:type="spellStart"/>
       <w:r>
         <w:rPr>
           <w:rFonts w:ascii="Courier" w:hAnsi="Courier" w:cs="Courier"/>
@@ -386,31 +354,8 @@
           <w:szCs w:val="20"/>
           <w:highlight w:val="yellow"/>
         </w:rPr>
-        <w:t>psql</w:t>
-      </w:r>
-      <w:proofErr w:type="spellEnd"/>
-      <w:r>
-        <w:rPr>
-          <w:rFonts w:ascii="Courier" w:hAnsi="Courier" w:cs="Courier"/>
-          <w:color w:val="0000FF"/>
-          <w:sz w:val="20"/>
-          <w:szCs w:val="20"/>
-          <w:highlight w:val="yellow"/>
-        </w:rPr>
-        <w:t xml:space="preserve"> -h localhost -p 5432 -U </w:t>
-      </w:r>
-      <w:proofErr w:type="spellStart"/>
-      <w:r>
-        <w:rPr>
-          <w:rFonts w:ascii="Courier" w:hAnsi="Courier" w:cs="Courier"/>
-          <w:color w:val="0000FF"/>
-          <w:sz w:val="20"/>
-          <w:szCs w:val="20"/>
-          <w:highlight w:val="yellow"/>
-        </w:rPr>
-        <w:t>postgres</w:t>
-      </w:r>
-      <w:proofErr w:type="spellEnd"/>
+        <w:t>psql -h localhost -p 5432 -U postgres</w:t>
+      </w:r>
     </w:p>
     <w:p>
       <w:pPr>
@@ -537,10 +482,12 @@
           <w:highlight w:val="white"/>
           <w:lang w:eastAsia="fr-FR"/>
         </w:rPr>
-        <w:t xml:space="preserve">SELECT </w:t>
-      </w:r>
-      <w:proofErr w:type="spellStart"/>
-      <w:r>
+        <w:t>SELECT current_database();</w:t>
+      </w:r>
+    </w:p>
+    <w:p>
+      <w:pPr>
+        <w:ind w:left="720" w:firstLine="720"/>
         <w:rPr>
           <w:rFonts w:ascii="Courier" w:hAnsi="Courier" w:cs="Courier"/>
           <w:color w:val="0000FF"/>
@@ -549,9 +496,7 @@
           <w:highlight w:val="white"/>
           <w:lang w:eastAsia="fr-FR"/>
         </w:rPr>
-        <w:t>current_</w:t>
-      </w:r>
-      <w:proofErr w:type="gramStart"/>
+      </w:pPr>
       <w:r>
         <w:rPr>
           <w:rFonts w:ascii="Courier" w:hAnsi="Courier" w:cs="Courier"/>
@@ -561,79 +506,7 @@
           <w:highlight w:val="white"/>
           <w:lang w:eastAsia="fr-FR"/>
         </w:rPr>
-        <w:t>database</w:t>
-      </w:r>
-      <w:proofErr w:type="spellEnd"/>
-      <w:r>
-        <w:rPr>
-          <w:rFonts w:ascii="Courier" w:hAnsi="Courier" w:cs="Courier"/>
-          <w:color w:val="0000FF"/>
-          <w:sz w:val="20"/>
-          <w:szCs w:val="20"/>
-          <w:highlight w:val="white"/>
-          <w:lang w:eastAsia="fr-FR"/>
-        </w:rPr>
-        <w:t>(</w:t>
-      </w:r>
-      <w:proofErr w:type="gramEnd"/>
-      <w:r>
-        <w:rPr>
-          <w:rFonts w:ascii="Courier" w:hAnsi="Courier" w:cs="Courier"/>
-          <w:color w:val="0000FF"/>
-          <w:sz w:val="20"/>
-          <w:szCs w:val="20"/>
-          <w:highlight w:val="white"/>
-          <w:lang w:eastAsia="fr-FR"/>
-        </w:rPr>
-        <w:t>);</w:t>
-      </w:r>
-    </w:p>
-    <w:p>
-      <w:pPr>
-        <w:ind w:left="720" w:firstLine="720"/>
-        <w:rPr>
-          <w:rFonts w:ascii="Courier" w:hAnsi="Courier" w:cs="Courier"/>
-          <w:color w:val="0000FF"/>
-          <w:sz w:val="20"/>
-          <w:szCs w:val="20"/>
-          <w:highlight w:val="white"/>
-          <w:lang w:eastAsia="fr-FR"/>
-        </w:rPr>
-      </w:pPr>
-      <w:r>
-        <w:rPr>
-          <w:rFonts w:ascii="Courier" w:hAnsi="Courier" w:cs="Courier"/>
-          <w:color w:val="0000FF"/>
-          <w:sz w:val="20"/>
-          <w:szCs w:val="20"/>
-          <w:highlight w:val="white"/>
-          <w:lang w:eastAsia="fr-FR"/>
-        </w:rPr>
-        <w:t xml:space="preserve">SELECT </w:t>
-      </w:r>
-      <w:proofErr w:type="spellStart"/>
-      <w:r>
-        <w:rPr>
-          <w:rFonts w:ascii="Courier" w:hAnsi="Courier" w:cs="Courier"/>
-          <w:color w:val="0000FF"/>
-          <w:sz w:val="20"/>
-          <w:szCs w:val="20"/>
-          <w:highlight w:val="white"/>
-          <w:lang w:eastAsia="fr-FR"/>
-        </w:rPr>
-        <w:t>current_user</w:t>
-      </w:r>
-      <w:proofErr w:type="spellEnd"/>
-      <w:r>
-        <w:rPr>
-          <w:rFonts w:ascii="Courier" w:hAnsi="Courier" w:cs="Courier"/>
-          <w:color w:val="0000FF"/>
-          <w:sz w:val="20"/>
-          <w:szCs w:val="20"/>
-          <w:highlight w:val="white"/>
-          <w:lang w:eastAsia="fr-FR"/>
-        </w:rPr>
-        <w:t>;</w:t>
+        <w:t>SELECT current_user;</w:t>
       </w:r>
     </w:p>
     <w:p>
@@ -688,8 +561,6 @@
           <w:lang w:val="fr-FR" w:eastAsia="fr-FR"/>
         </w:rPr>
       </w:pPr>
-      <w:proofErr w:type="spellStart"/>
-      <w:proofErr w:type="gramStart"/>
       <w:r>
         <w:rPr>
           <w:rFonts w:asciiTheme="minorHAnsi" w:hAnsiTheme="minorHAnsi" w:cstheme="minorHAnsi"/>
@@ -699,34 +570,8 @@
           <w:szCs w:val="20"/>
           <w:lang w:val="fr-FR" w:eastAsia="fr-FR"/>
         </w:rPr>
-        <w:t>postgres</w:t>
-      </w:r>
-      <w:proofErr w:type="spellEnd"/>
-      <w:proofErr w:type="gramEnd"/>
-      <w:r>
-        <w:rPr>
-          <w:rFonts w:asciiTheme="minorHAnsi" w:hAnsiTheme="minorHAnsi" w:cstheme="minorHAnsi"/>
-          <w:b/>
-          <w:bCs/>
-          <w:sz w:val="20"/>
-          <w:szCs w:val="20"/>
-          <w:lang w:val="fr-FR" w:eastAsia="fr-FR"/>
-        </w:rPr>
-        <w:t>/</w:t>
-      </w:r>
-      <w:proofErr w:type="spellStart"/>
-      <w:r>
-        <w:rPr>
-          <w:rFonts w:asciiTheme="minorHAnsi" w:hAnsiTheme="minorHAnsi" w:cstheme="minorHAnsi"/>
-          <w:b/>
-          <w:bCs/>
-          <w:sz w:val="20"/>
-          <w:szCs w:val="20"/>
-          <w:lang w:val="fr-FR" w:eastAsia="fr-FR"/>
-        </w:rPr>
-        <w:t>postgres</w:t>
-      </w:r>
-      <w:proofErr w:type="spellEnd"/>
+        <w:t>postgres/postgres</w:t>
+      </w:r>
     </w:p>
     <w:p>
       <w:pPr>
@@ -912,7 +757,6 @@
         </w:rPr>
         <w:t xml:space="preserve">La commande de création d’une base de données est : </w:t>
       </w:r>
-      <w:proofErr w:type="spellStart"/>
       <w:r>
         <w:rPr>
           <w:rFonts w:ascii="Courier New" w:hAnsi="Courier New" w:cs="Courier New"/>
@@ -921,40 +765,7 @@
           <w:szCs w:val="20"/>
           <w:highlight w:val="yellow"/>
         </w:rPr>
-        <w:t>create</w:t>
-      </w:r>
-      <w:proofErr w:type="spellEnd"/>
-      <w:r>
-        <w:rPr>
-          <w:rFonts w:ascii="Courier New" w:hAnsi="Courier New" w:cs="Courier New"/>
-          <w:color w:val="0000FF"/>
-          <w:sz w:val="20"/>
-          <w:szCs w:val="20"/>
-          <w:highlight w:val="yellow"/>
-        </w:rPr>
-        <w:t xml:space="preserve"> </w:t>
-      </w:r>
-      <w:proofErr w:type="spellStart"/>
-      <w:r>
-        <w:rPr>
-          <w:rFonts w:ascii="Courier New" w:hAnsi="Courier New" w:cs="Courier New"/>
-          <w:color w:val="0000FF"/>
-          <w:sz w:val="20"/>
-          <w:szCs w:val="20"/>
-          <w:highlight w:val="yellow"/>
-        </w:rPr>
-        <w:t>database</w:t>
-      </w:r>
-      <w:proofErr w:type="spellEnd"/>
-      <w:r>
-        <w:rPr>
-          <w:rFonts w:ascii="Courier New" w:hAnsi="Courier New" w:cs="Courier New"/>
-          <w:color w:val="0000FF"/>
-          <w:sz w:val="20"/>
-          <w:szCs w:val="20"/>
-          <w:highlight w:val="yellow"/>
-        </w:rPr>
-        <w:t xml:space="preserve"> pise ;</w:t>
+        <w:t>create database pise ;</w:t>
       </w:r>
     </w:p>
     <w:p>
@@ -1040,7 +851,6 @@
         </w:rPr>
         <w:t xml:space="preserve">Commande : </w:t>
       </w:r>
-      <w:proofErr w:type="spellStart"/>
       <w:r>
         <w:rPr>
           <w:rFonts w:ascii="Courier New" w:hAnsi="Courier New" w:cs="Courier New"/>
@@ -1049,40 +859,7 @@
           <w:szCs w:val="20"/>
           <w:highlight w:val="yellow"/>
         </w:rPr>
-        <w:t>psql</w:t>
-      </w:r>
-      <w:proofErr w:type="spellEnd"/>
-      <w:r>
-        <w:rPr>
-          <w:rFonts w:ascii="Courier New" w:hAnsi="Courier New" w:cs="Courier New"/>
-          <w:color w:val="0000FF"/>
-          <w:sz w:val="20"/>
-          <w:szCs w:val="20"/>
-          <w:highlight w:val="yellow"/>
-        </w:rPr>
-        <w:t xml:space="preserve"> -h localhost -p 5432 -U </w:t>
-      </w:r>
-      <w:proofErr w:type="spellStart"/>
-      <w:r>
-        <w:rPr>
-          <w:rFonts w:ascii="Courier New" w:hAnsi="Courier New" w:cs="Courier New"/>
-          <w:color w:val="0000FF"/>
-          <w:sz w:val="20"/>
-          <w:szCs w:val="20"/>
-          <w:highlight w:val="yellow"/>
-        </w:rPr>
-        <w:t>postgres</w:t>
-      </w:r>
-      <w:proofErr w:type="spellEnd"/>
-      <w:r>
-        <w:rPr>
-          <w:rFonts w:ascii="Courier New" w:hAnsi="Courier New" w:cs="Courier New"/>
-          <w:color w:val="0000FF"/>
-          <w:sz w:val="20"/>
-          <w:szCs w:val="20"/>
-          <w:highlight w:val="yellow"/>
-        </w:rPr>
-        <w:t xml:space="preserve"> -d pise</w:t>
+        <w:t>psql -h localhost -p 5432 -U postgres -d pise</w:t>
       </w:r>
     </w:p>
     <w:p>
@@ -1147,20 +924,8 @@
           <w:sz w:val="20"/>
           <w:szCs w:val="20"/>
         </w:rPr>
-        <w:t>pise/</w:t>
-      </w:r>
-      <w:proofErr w:type="spellStart"/>
-      <w:r>
-        <w:rPr>
-          <w:rFonts w:cstheme="minorHAnsi"/>
-          <w:b/>
-          <w:bCs/>
-          <w:sz w:val="20"/>
-          <w:szCs w:val="20"/>
-        </w:rPr>
-        <w:t>postgres</w:t>
-      </w:r>
-      <w:proofErr w:type="spellEnd"/>
+        <w:t>pise/postgres</w:t>
+      </w:r>
     </w:p>
     <w:p>
       <w:pPr>
@@ -1292,7 +1057,6 @@
         </w:rPr>
         <w:t xml:space="preserve">Créez un rôle nommé </w:t>
       </w:r>
-      <w:proofErr w:type="spellStart"/>
       <w:r>
         <w:rPr>
           <w:b/>
@@ -1303,7 +1067,6 @@
         </w:rPr>
         <w:t>etudiant</w:t>
       </w:r>
-      <w:proofErr w:type="spellEnd"/>
       <w:r>
         <w:rPr>
           <w:sz w:val="20"/>
@@ -1366,7 +1129,6 @@
         </w:rPr>
         <w:t xml:space="preserve">nécessaires pour rendre le schéma </w:t>
       </w:r>
-      <w:proofErr w:type="spellStart"/>
       <w:r>
         <w:rPr>
           <w:b/>
@@ -1377,7 +1139,6 @@
         </w:rPr>
         <w:t>etudiant</w:t>
       </w:r>
-      <w:proofErr w:type="spellEnd"/>
       <w:r>
         <w:rPr>
           <w:sz w:val="20"/>
@@ -1424,23 +1185,13 @@
           <w:highlight w:val="yellow"/>
         </w:rPr>
       </w:pPr>
-      <w:proofErr w:type="spellStart"/>
-      <w:r>
-        <w:rPr>
-          <w:sz w:val="20"/>
-          <w:szCs w:val="20"/>
-          <w:highlight w:val="yellow"/>
-        </w:rPr>
-        <w:t>Connectez vous</w:t>
-      </w:r>
-      <w:proofErr w:type="spellEnd"/>
-      <w:r>
-        <w:rPr>
-          <w:sz w:val="20"/>
-          <w:szCs w:val="20"/>
-          <w:highlight w:val="yellow"/>
-        </w:rPr>
-        <w:t xml:space="preserve"> à la base </w:t>
+      <w:r>
+        <w:rPr>
+          <w:sz w:val="20"/>
+          <w:szCs w:val="20"/>
+          <w:highlight w:val="yellow"/>
+        </w:rPr>
+        <w:t xml:space="preserve">Connectez vous à la base </w:t>
       </w:r>
       <w:r>
         <w:rPr>
@@ -1460,7 +1211,6 @@
         </w:rPr>
         <w:t xml:space="preserve"> avec le compte </w:t>
       </w:r>
-      <w:proofErr w:type="spellStart"/>
       <w:r>
         <w:rPr>
           <w:b/>
@@ -1471,7 +1221,6 @@
         </w:rPr>
         <w:t>etudiant</w:t>
       </w:r>
-      <w:proofErr w:type="spellEnd"/>
       <w:r>
         <w:rPr>
           <w:sz w:val="20"/>
@@ -1523,17 +1272,8 @@
           <w:b/>
           <w:bCs/>
         </w:rPr>
-        <w:t>pise/</w:t>
-      </w:r>
-      <w:proofErr w:type="spellStart"/>
-      <w:r>
-        <w:rPr>
-          <w:b/>
-          <w:bCs/>
-        </w:rPr>
-        <w:t>chokri</w:t>
-      </w:r>
-      <w:proofErr w:type="spellEnd"/>
+        <w:t>pise/chokri</w:t>
+      </w:r>
     </w:p>
     <w:p>
       <w:pPr>
@@ -1634,23 +1374,7 @@
           <w:sz w:val="20"/>
           <w:szCs w:val="20"/>
         </w:rPr>
-        <w:t xml:space="preserve">ce qu’un tablespace ? à quoi </w:t>
-      </w:r>
-      <w:proofErr w:type="spellStart"/>
-      <w:r>
-        <w:rPr>
-          <w:sz w:val="20"/>
-          <w:szCs w:val="20"/>
-        </w:rPr>
-        <w:t>sert-il</w:t>
-      </w:r>
-      <w:proofErr w:type="spellEnd"/>
-      <w:r>
-        <w:rPr>
-          <w:sz w:val="20"/>
-          <w:szCs w:val="20"/>
-        </w:rPr>
-        <w:t> ?</w:t>
+        <w:t>ce qu’un tablespace ? à quoi sert-il ?</w:t>
       </w:r>
     </w:p>
     <w:p>
@@ -1680,23 +1404,13 @@
           <w:highlight w:val="yellow"/>
         </w:rPr>
       </w:pPr>
-      <w:proofErr w:type="spellStart"/>
-      <w:r>
-        <w:rPr>
-          <w:sz w:val="20"/>
-          <w:szCs w:val="20"/>
-          <w:highlight w:val="yellow"/>
-        </w:rPr>
-        <w:t>Connectez vous</w:t>
-      </w:r>
-      <w:proofErr w:type="spellEnd"/>
-      <w:r>
-        <w:rPr>
-          <w:sz w:val="20"/>
-          <w:szCs w:val="20"/>
-          <w:highlight w:val="yellow"/>
-        </w:rPr>
-        <w:t xml:space="preserve"> à la base de données pise en tant que DBA</w:t>
+      <w:r>
+        <w:rPr>
+          <w:sz w:val="20"/>
+          <w:szCs w:val="20"/>
+          <w:highlight w:val="yellow"/>
+        </w:rPr>
+        <w:t>Connectez vous à la base de données pise en tant que DBA</w:t>
       </w:r>
     </w:p>
     <w:p>
@@ -1734,7 +1448,6 @@
         </w:rPr>
         <w:t xml:space="preserve">Créez un tablespace nommé </w:t>
       </w:r>
-      <w:proofErr w:type="spellStart"/>
       <w:r>
         <w:rPr>
           <w:b/>
@@ -1745,32 +1458,13 @@
         </w:rPr>
         <w:t>data_pise</w:t>
       </w:r>
-      <w:proofErr w:type="spellEnd"/>
-      <w:r>
-        <w:rPr>
-          <w:sz w:val="20"/>
-          <w:szCs w:val="20"/>
-          <w:highlight w:val="yellow"/>
-        </w:rPr>
-        <w:t xml:space="preserve"> </w:t>
-      </w:r>
-      <w:proofErr w:type="gramStart"/>
-      <w:r>
-        <w:rPr>
-          <w:sz w:val="20"/>
-          <w:szCs w:val="20"/>
-          <w:highlight w:val="yellow"/>
-        </w:rPr>
-        <w:t>adossé</w:t>
-      </w:r>
-      <w:proofErr w:type="gramEnd"/>
-      <w:r>
-        <w:rPr>
-          <w:sz w:val="20"/>
-          <w:szCs w:val="20"/>
-          <w:highlight w:val="yellow"/>
-        </w:rPr>
-        <w:t xml:space="preserve"> à un répertoire de votre choix</w:t>
+      <w:r>
+        <w:rPr>
+          <w:sz w:val="20"/>
+          <w:szCs w:val="20"/>
+          <w:highlight w:val="yellow"/>
+        </w:rPr>
+        <w:t xml:space="preserve"> adossé à un répertoire de votre choix</w:t>
       </w:r>
     </w:p>
     <w:p>
@@ -1816,7 +1510,6 @@
         </w:rPr>
         <w:t xml:space="preserve">comme propriétaire du tablespace </w:t>
       </w:r>
-      <w:proofErr w:type="spellStart"/>
       <w:r>
         <w:rPr>
           <w:b/>
@@ -1827,7 +1520,6 @@
         </w:rPr>
         <w:t>data_pise</w:t>
       </w:r>
-      <w:proofErr w:type="spellEnd"/>
       <w:r>
         <w:rPr>
           <w:sz w:val="20"/>
@@ -1836,7 +1528,6 @@
         </w:rPr>
         <w:t xml:space="preserve"> le compte </w:t>
       </w:r>
-      <w:proofErr w:type="spellStart"/>
       <w:r>
         <w:rPr>
           <w:b/>
@@ -1847,7 +1538,6 @@
         </w:rPr>
         <w:t>etudiant</w:t>
       </w:r>
-      <w:proofErr w:type="spellEnd"/>
       <w:r>
         <w:rPr>
           <w:sz w:val="20"/>
@@ -1960,7 +1650,6 @@
         </w:rPr>
         <w:t xml:space="preserve">Créez une table nommée </w:t>
       </w:r>
-      <w:proofErr w:type="spellStart"/>
       <w:r>
         <w:rPr>
           <w:rFonts w:cs="Arial"/>
@@ -1972,7 +1661,6 @@
         </w:rPr>
         <w:t>t_onetau</w:t>
       </w:r>
-      <w:proofErr w:type="spellEnd"/>
       <w:r>
         <w:rPr>
           <w:rFonts w:cs="Arial"/>
@@ -1982,7 +1670,6 @@
         </w:rPr>
         <w:t xml:space="preserve"> dans le tablespace </w:t>
       </w:r>
-      <w:proofErr w:type="spellStart"/>
       <w:r>
         <w:rPr>
           <w:rFonts w:cs="Arial"/>
@@ -1994,7 +1681,6 @@
         </w:rPr>
         <w:t>data_pise</w:t>
       </w:r>
-      <w:proofErr w:type="spellEnd"/>
       <w:r>
         <w:rPr>
           <w:rFonts w:cs="Arial"/>
@@ -2756,27 +2442,7 @@
           <w:szCs w:val="18"/>
           <w:highlight w:val="yellow"/>
         </w:rPr>
-        <w:t xml:space="preserve">Importez le contenu intégral du fichier dans la table </w:t>
-      </w:r>
-      <w:proofErr w:type="spellStart"/>
-      <w:r>
-        <w:rPr>
-          <w:rFonts w:cstheme="minorHAnsi"/>
-          <w:sz w:val="20"/>
-          <w:szCs w:val="18"/>
-          <w:highlight w:val="yellow"/>
-        </w:rPr>
-        <w:t>t_onetau</w:t>
-      </w:r>
-      <w:proofErr w:type="spellEnd"/>
-      <w:r>
-        <w:rPr>
-          <w:rFonts w:cstheme="minorHAnsi"/>
-          <w:sz w:val="20"/>
-          <w:szCs w:val="18"/>
-          <w:highlight w:val="yellow"/>
-        </w:rPr>
-        <w:t>. Pour cela, exécutez les étapes suivantes :</w:t>
+        <w:t>Importez le contenu intégral du fichier dans la table t_onetau. Pour cela, exécutez les étapes suivantes :</w:t>
       </w:r>
     </w:p>
     <w:p>
@@ -2864,7 +2530,6 @@
         </w:rPr>
         <w:t xml:space="preserve">COPY </w:t>
       </w:r>
-      <w:proofErr w:type="spellStart"/>
       <w:r>
         <w:rPr>
           <w:rFonts w:ascii="Courier New" w:hAnsi="Courier New" w:cs="Courier New"/>
@@ -2881,157 +2546,7 @@
           <w:sz w:val="20"/>
           <w:szCs w:val="20"/>
         </w:rPr>
-        <w:t>.t_onetau</w:t>
-      </w:r>
-      <w:proofErr w:type="spellEnd"/>
-      <w:r>
-        <w:rPr>
-          <w:rFonts w:ascii="Courier New" w:hAnsi="Courier New" w:cs="Courier New"/>
-          <w:color w:val="0000FF"/>
-          <w:sz w:val="20"/>
-          <w:szCs w:val="20"/>
-        </w:rPr>
-        <w:t xml:space="preserve"> (</w:t>
-      </w:r>
-      <w:proofErr w:type="spellStart"/>
-      <w:r>
-        <w:rPr>
-          <w:rFonts w:ascii="Courier New" w:hAnsi="Courier New" w:cs="Courier New"/>
-          <w:color w:val="0000FF"/>
-          <w:sz w:val="20"/>
-          <w:szCs w:val="20"/>
-        </w:rPr>
-        <w:t>codapp</w:t>
-      </w:r>
-      <w:proofErr w:type="spellEnd"/>
-      <w:r>
-        <w:rPr>
-          <w:rFonts w:ascii="Courier New" w:hAnsi="Courier New" w:cs="Courier New"/>
-          <w:color w:val="0000FF"/>
-          <w:sz w:val="20"/>
-          <w:szCs w:val="20"/>
-        </w:rPr>
-        <w:t xml:space="preserve">, </w:t>
-      </w:r>
-      <w:proofErr w:type="spellStart"/>
-      <w:r>
-        <w:rPr>
-          <w:rFonts w:ascii="Courier New" w:hAnsi="Courier New" w:cs="Courier New"/>
-          <w:color w:val="0000FF"/>
-          <w:sz w:val="20"/>
-          <w:szCs w:val="20"/>
-        </w:rPr>
-        <w:t>numtra</w:t>
-      </w:r>
-      <w:proofErr w:type="spellEnd"/>
-      <w:r>
-        <w:rPr>
-          <w:rFonts w:ascii="Courier New" w:hAnsi="Courier New" w:cs="Courier New"/>
-          <w:color w:val="0000FF"/>
-          <w:sz w:val="20"/>
-          <w:szCs w:val="20"/>
-        </w:rPr>
-        <w:t xml:space="preserve">, </w:t>
-      </w:r>
-      <w:proofErr w:type="spellStart"/>
-      <w:r>
-        <w:rPr>
-          <w:rFonts w:ascii="Courier New" w:hAnsi="Courier New" w:cs="Courier New"/>
-          <w:color w:val="0000FF"/>
-          <w:sz w:val="20"/>
-          <w:szCs w:val="20"/>
-        </w:rPr>
-        <w:t>datval</w:t>
-      </w:r>
-      <w:proofErr w:type="spellEnd"/>
-      <w:r>
-        <w:rPr>
-          <w:rFonts w:ascii="Courier New" w:hAnsi="Courier New" w:cs="Courier New"/>
-          <w:color w:val="0000FF"/>
-          <w:sz w:val="20"/>
-          <w:szCs w:val="20"/>
-        </w:rPr>
-        <w:t xml:space="preserve">, </w:t>
-      </w:r>
-      <w:proofErr w:type="spellStart"/>
-      <w:r>
-        <w:rPr>
-          <w:rFonts w:ascii="Courier New" w:hAnsi="Courier New" w:cs="Courier New"/>
-          <w:color w:val="0000FF"/>
-          <w:sz w:val="20"/>
-          <w:szCs w:val="20"/>
-        </w:rPr>
-        <w:t>insnam</w:t>
-      </w:r>
-      <w:proofErr w:type="spellEnd"/>
-      <w:r>
-        <w:rPr>
-          <w:rFonts w:ascii="Courier New" w:hAnsi="Courier New" w:cs="Courier New"/>
-          <w:color w:val="0000FF"/>
-          <w:sz w:val="20"/>
-          <w:szCs w:val="20"/>
-        </w:rPr>
-        <w:t xml:space="preserve">, </w:t>
-      </w:r>
-      <w:proofErr w:type="spellStart"/>
-      <w:r>
-        <w:rPr>
-          <w:rFonts w:ascii="Courier New" w:hAnsi="Courier New" w:cs="Courier New"/>
-          <w:color w:val="0000FF"/>
-          <w:sz w:val="20"/>
-          <w:szCs w:val="20"/>
-        </w:rPr>
-        <w:t>coddev</w:t>
-      </w:r>
-      <w:proofErr w:type="spellEnd"/>
-      <w:r>
-        <w:rPr>
-          <w:rFonts w:ascii="Courier New" w:hAnsi="Courier New" w:cs="Courier New"/>
-          <w:color w:val="0000FF"/>
-          <w:sz w:val="20"/>
-          <w:szCs w:val="20"/>
-        </w:rPr>
-        <w:t xml:space="preserve">, </w:t>
-      </w:r>
-      <w:proofErr w:type="spellStart"/>
-      <w:r>
-        <w:rPr>
-          <w:rFonts w:ascii="Courier New" w:hAnsi="Courier New" w:cs="Courier New"/>
-          <w:color w:val="0000FF"/>
-          <w:sz w:val="20"/>
-          <w:szCs w:val="20"/>
-        </w:rPr>
-        <w:t>codcpamne</w:t>
-      </w:r>
-      <w:proofErr w:type="spellEnd"/>
-      <w:r>
-        <w:rPr>
-          <w:rFonts w:ascii="Courier New" w:hAnsi="Courier New" w:cs="Courier New"/>
-          <w:color w:val="0000FF"/>
-          <w:sz w:val="20"/>
-          <w:szCs w:val="20"/>
-        </w:rPr>
-        <w:t xml:space="preserve">, </w:t>
-      </w:r>
-      <w:proofErr w:type="spellStart"/>
-      <w:r>
-        <w:rPr>
-          <w:rFonts w:ascii="Courier New" w:hAnsi="Courier New" w:cs="Courier New"/>
-          <w:color w:val="0000FF"/>
-          <w:sz w:val="20"/>
-          <w:szCs w:val="20"/>
-        </w:rPr>
-        <w:t>mntnom</w:t>
-      </w:r>
-      <w:proofErr w:type="spellEnd"/>
-      <w:r>
-        <w:rPr>
-          <w:rFonts w:ascii="Courier New" w:hAnsi="Courier New" w:cs="Courier New"/>
-          <w:color w:val="0000FF"/>
-          <w:sz w:val="20"/>
-          <w:szCs w:val="20"/>
-        </w:rPr>
-        <w:t>)</w:t>
+        <w:t>.t_onetau (codapp, numtra, datval, insnam, coddev, codcpamne, mntnom)</w:t>
       </w:r>
     </w:p>
     <w:p>
@@ -3085,20 +2600,8 @@
           <w:szCs w:val="20"/>
           <w:lang w:val="en-US"/>
         </w:rPr>
-        <w:t>DELIMITER ';</w:t>
-      </w:r>
-      <w:proofErr w:type="gramStart"/>
-      <w:r>
-        <w:rPr>
-          <w:rFonts w:ascii="Courier New" w:hAnsi="Courier New" w:cs="Courier New"/>
-          <w:color w:val="0000FF"/>
-          <w:sz w:val="20"/>
-          <w:szCs w:val="20"/>
-          <w:lang w:val="en-US"/>
-        </w:rPr>
-        <w:t>' ;</w:t>
-      </w:r>
-      <w:proofErr w:type="gramEnd"/>
+        <w:t>DELIMITER ';' ;</w:t>
+      </w:r>
     </w:p>
     <w:p>
       <w:pPr>
@@ -3160,7 +2663,16 @@
           <w:sz w:val="20"/>
           <w:szCs w:val="20"/>
         </w:rPr>
-        <w:t>COPY 100001</w:t>
+        <w:t>COPY 10000</w:t>
+      </w:r>
+      <w:r>
+        <w:rPr>
+          <w:b/>
+          <w:bCs/>
+          <w:sz w:val="20"/>
+          <w:szCs w:val="20"/>
+        </w:rPr>
+        <w:t>0</w:t>
       </w:r>
     </w:p>
     <w:p>
@@ -3302,7 +2814,6 @@
         </w:rPr>
         <w:t xml:space="preserve">e type de donnée des colonnes </w:t>
       </w:r>
-      <w:proofErr w:type="spellStart"/>
       <w:r>
         <w:rPr>
           <w:rFonts w:cstheme="minorHAnsi"/>
@@ -3314,7 +2825,6 @@
         </w:rPr>
         <w:t>codapp</w:t>
       </w:r>
-      <w:proofErr w:type="spellEnd"/>
       <w:r>
         <w:rPr>
           <w:rFonts w:cstheme="minorHAnsi"/>
@@ -3324,7 +2834,6 @@
         </w:rPr>
         <w:t xml:space="preserve"> et </w:t>
       </w:r>
-      <w:proofErr w:type="spellStart"/>
       <w:r>
         <w:rPr>
           <w:rFonts w:cstheme="minorHAnsi"/>
@@ -3336,7 +2845,6 @@
         </w:rPr>
         <w:t>coddev</w:t>
       </w:r>
-      <w:proofErr w:type="spellEnd"/>
       <w:r>
         <w:rPr>
           <w:rFonts w:cstheme="minorHAnsi"/>
@@ -3415,7 +2923,6 @@
         </w:rPr>
         <w:t xml:space="preserve"> </w:t>
       </w:r>
-      <w:proofErr w:type="spellStart"/>
       <w:r>
         <w:rPr>
           <w:rFonts w:cstheme="minorHAnsi"/>
@@ -3427,7 +2934,6 @@
         </w:rPr>
         <w:t>numtra</w:t>
       </w:r>
-      <w:proofErr w:type="spellEnd"/>
       <w:r>
         <w:rPr>
           <w:rFonts w:cstheme="minorHAnsi"/>
@@ -3488,7 +2994,6 @@
         </w:rPr>
         <w:t xml:space="preserve"> le type de données de la colonne </w:t>
       </w:r>
-      <w:proofErr w:type="spellStart"/>
       <w:r>
         <w:rPr>
           <w:rFonts w:cstheme="minorHAnsi"/>
@@ -3500,7 +3005,6 @@
         </w:rPr>
         <w:t>datval</w:t>
       </w:r>
-      <w:proofErr w:type="spellEnd"/>
       <w:r>
         <w:rPr>
           <w:rFonts w:cstheme="minorHAnsi"/>
@@ -3552,7 +3056,6 @@
         </w:rPr>
         <w:t xml:space="preserve"> le type de donnée de la colonne </w:t>
       </w:r>
-      <w:proofErr w:type="spellStart"/>
       <w:r>
         <w:rPr>
           <w:rFonts w:cstheme="minorHAnsi"/>
@@ -3564,7 +3067,6 @@
         </w:rPr>
         <w:t>mntnom</w:t>
       </w:r>
-      <w:proofErr w:type="spellEnd"/>
       <w:r>
         <w:rPr>
           <w:rFonts w:cstheme="minorHAnsi"/>
@@ -3607,55 +3109,7 @@
           <w:szCs w:val="20"/>
           <w:highlight w:val="yellow"/>
         </w:rPr>
-        <w:t>{</w:t>
-      </w:r>
-      <w:proofErr w:type="spellStart"/>
-      <w:r>
-        <w:rPr>
-          <w:rFonts w:cstheme="minorHAnsi"/>
-          <w:b/>
-          <w:bCs/>
-          <w:sz w:val="20"/>
-          <w:szCs w:val="20"/>
-          <w:highlight w:val="yellow"/>
-        </w:rPr>
-        <w:t>codapp</w:t>
-      </w:r>
-      <w:proofErr w:type="spellEnd"/>
-      <w:r>
-        <w:rPr>
-          <w:rFonts w:cstheme="minorHAnsi"/>
-          <w:b/>
-          <w:bCs/>
-          <w:sz w:val="20"/>
-          <w:szCs w:val="20"/>
-          <w:highlight w:val="yellow"/>
-        </w:rPr>
-        <w:t xml:space="preserve">, </w:t>
-      </w:r>
-      <w:proofErr w:type="spellStart"/>
-      <w:r>
-        <w:rPr>
-          <w:rFonts w:cstheme="minorHAnsi"/>
-          <w:b/>
-          <w:bCs/>
-          <w:sz w:val="20"/>
-          <w:szCs w:val="20"/>
-          <w:highlight w:val="yellow"/>
-        </w:rPr>
-        <w:t>numtra</w:t>
-      </w:r>
-      <w:proofErr w:type="spellEnd"/>
-      <w:r>
-        <w:rPr>
-          <w:rFonts w:cstheme="minorHAnsi"/>
-          <w:b/>
-          <w:bCs/>
-          <w:sz w:val="20"/>
-          <w:szCs w:val="20"/>
-          <w:highlight w:val="yellow"/>
-        </w:rPr>
-        <w:t>}</w:t>
+        <w:t>{codapp, numtra}</w:t>
       </w:r>
     </w:p>
     <w:p>
@@ -3681,7 +3135,6 @@
         </w:rPr>
         <w:t xml:space="preserve">Créez un index sur la colonne </w:t>
       </w:r>
-      <w:proofErr w:type="spellStart"/>
       <w:r>
         <w:rPr>
           <w:rFonts w:cstheme="minorHAnsi"/>
@@ -3704,7 +3157,6 @@
         </w:rPr>
         <w:t>v</w:t>
       </w:r>
-      <w:proofErr w:type="spellEnd"/>
     </w:p>
     <w:p>
       <w:pPr>
@@ -3775,19 +3227,8 @@
           <w:szCs w:val="20"/>
           <w:lang w:val="fr-FR" w:eastAsia="fr-FR"/>
         </w:rPr>
-        <w:t>Exécution d’un script .</w:t>
-      </w:r>
-      <w:proofErr w:type="spellStart"/>
-      <w:r>
-        <w:rPr>
-          <w:rFonts w:ascii="Arial" w:hAnsi="Arial" w:cs="Arial"/>
-          <w:sz w:val="22"/>
-          <w:szCs w:val="20"/>
-          <w:lang w:val="fr-FR" w:eastAsia="fr-FR"/>
-        </w:rPr>
-        <w:t>sql</w:t>
-      </w:r>
-      <w:proofErr w:type="spellEnd"/>
+        <w:t>Exécution d’un script .sql</w:t>
+      </w:r>
     </w:p>
     <w:p>
       <w:pPr>
@@ -3810,17 +3251,18 @@
           <w:rFonts w:cstheme="minorHAnsi"/>
           <w:sz w:val="20"/>
           <w:szCs w:val="20"/>
-        </w:rPr>
-      </w:pPr>
-      <w:r>
-        <w:rPr>
-          <w:rFonts w:cstheme="minorHAnsi"/>
-          <w:sz w:val="20"/>
-          <w:szCs w:val="20"/>
+          <w:highlight w:val="yellow"/>
+        </w:rPr>
+      </w:pPr>
+      <w:r>
+        <w:rPr>
+          <w:rFonts w:cstheme="minorHAnsi"/>
+          <w:sz w:val="20"/>
+          <w:szCs w:val="20"/>
+          <w:highlight w:val="yellow"/>
         </w:rPr>
         <w:t xml:space="preserve">Déposez les fichiers </w:t>
       </w:r>
-      <w:proofErr w:type="spellStart"/>
       <w:r>
         <w:rPr>
           <w:rFonts w:cstheme="minorHAnsi"/>
@@ -3828,20 +3270,19 @@
           <w:bCs/>
           <w:sz w:val="20"/>
           <w:szCs w:val="20"/>
+          <w:highlight w:val="yellow"/>
         </w:rPr>
         <w:t>create_client.sql</w:t>
       </w:r>
-      <w:proofErr w:type="spellEnd"/>
-      <w:r>
-        <w:rPr>
-          <w:rFonts w:cstheme="minorHAnsi"/>
-          <w:sz w:val="20"/>
-          <w:szCs w:val="20"/>
+      <w:r>
+        <w:rPr>
+          <w:rFonts w:cstheme="minorHAnsi"/>
+          <w:sz w:val="20"/>
+          <w:szCs w:val="20"/>
+          <w:highlight w:val="yellow"/>
         </w:rPr>
         <w:t xml:space="preserve"> et </w:t>
       </w:r>
-      <w:proofErr w:type="spellStart"/>
-      <w:proofErr w:type="gramStart"/>
       <w:r>
         <w:rPr>
           <w:rFonts w:cstheme="minorHAnsi"/>
@@ -3849,36 +3290,18 @@
           <w:bCs/>
           <w:sz w:val="20"/>
           <w:szCs w:val="20"/>
-        </w:rPr>
-        <w:t>insert_client.sql</w:t>
-      </w:r>
-      <w:proofErr w:type="spellEnd"/>
-      <w:r>
-        <w:rPr>
-          <w:rFonts w:cstheme="minorHAnsi"/>
-          <w:b/>
-          <w:bCs/>
-          <w:sz w:val="20"/>
-          <w:szCs w:val="20"/>
-        </w:rPr>
-        <w:t xml:space="preserve"> </w:t>
-      </w:r>
-      <w:r>
-        <w:rPr>
-          <w:rFonts w:cstheme="minorHAnsi"/>
-          <w:sz w:val="20"/>
-          <w:szCs w:val="20"/>
-        </w:rPr>
-        <w:t xml:space="preserve"> mis</w:t>
-      </w:r>
-      <w:proofErr w:type="gramEnd"/>
-      <w:r>
-        <w:rPr>
-          <w:rFonts w:cstheme="minorHAnsi"/>
-          <w:sz w:val="20"/>
-          <w:szCs w:val="20"/>
-        </w:rPr>
-        <w:t xml:space="preserve"> à disposition par l’enseignant dans le dossier c:\temp</w:t>
+          <w:highlight w:val="yellow"/>
+        </w:rPr>
+        <w:t xml:space="preserve">insert_client.sql </w:t>
+      </w:r>
+      <w:r>
+        <w:rPr>
+          <w:rFonts w:cstheme="minorHAnsi"/>
+          <w:sz w:val="20"/>
+          <w:szCs w:val="20"/>
+          <w:highlight w:val="yellow"/>
+        </w:rPr>
+        <w:t xml:space="preserve"> mis à disposition par l’enseignant dans le dossier c:\temp</w:t>
       </w:r>
     </w:p>
     <w:p>
@@ -3892,13 +3315,15 @@
           <w:rFonts w:cstheme="minorHAnsi"/>
           <w:sz w:val="20"/>
           <w:szCs w:val="20"/>
-        </w:rPr>
-      </w:pPr>
-      <w:r>
-        <w:rPr>
-          <w:rFonts w:cstheme="minorHAnsi"/>
-          <w:sz w:val="20"/>
-          <w:szCs w:val="20"/>
+          <w:highlight w:val="yellow"/>
+        </w:rPr>
+      </w:pPr>
+      <w:r>
+        <w:rPr>
+          <w:rFonts w:cstheme="minorHAnsi"/>
+          <w:sz w:val="20"/>
+          <w:szCs w:val="20"/>
+          <w:highlight w:val="yellow"/>
         </w:rPr>
         <w:t>Exécutez le script de création de la table TCLIBDR</w:t>
       </w:r>
@@ -3914,13 +3339,15 @@
           <w:rFonts w:cstheme="minorHAnsi"/>
           <w:sz w:val="20"/>
           <w:szCs w:val="20"/>
-        </w:rPr>
-      </w:pPr>
-      <w:r>
-        <w:rPr>
-          <w:rFonts w:cstheme="minorHAnsi"/>
-          <w:sz w:val="20"/>
-          <w:szCs w:val="20"/>
+          <w:highlight w:val="yellow"/>
+        </w:rPr>
+      </w:pPr>
+      <w:r>
+        <w:rPr>
+          <w:rFonts w:cstheme="minorHAnsi"/>
+          <w:sz w:val="20"/>
+          <w:szCs w:val="20"/>
+          <w:highlight w:val="yellow"/>
         </w:rPr>
         <w:t>Exécutez le script d’insertion de données dans la table TCLIBDR</w:t>
       </w:r>
@@ -3978,8 +3405,6 @@
           <w:lang w:val="fr-FR"/>
         </w:rPr>
       </w:pPr>
-      <w:proofErr w:type="spellStart"/>
-      <w:proofErr w:type="gramStart"/>
       <w:r>
         <w:rPr>
           <w:rFonts w:ascii="Courier New" w:hAnsi="Courier New" w:cs="Courier New"/>
@@ -3989,22 +3414,63 @@
           <w:highlight w:val="white"/>
           <w:lang w:val="fr-FR"/>
         </w:rPr>
-        <w:t>psql</w:t>
-      </w:r>
-      <w:proofErr w:type="spellEnd"/>
-      <w:proofErr w:type="gramEnd"/>
+        <w:t>psql -h localhost -p 5432 -U etudiant -d pise</w:t>
+      </w:r>
       <w:r>
         <w:rPr>
           <w:rFonts w:ascii="Courier New" w:hAnsi="Courier New" w:cs="Courier New"/>
           <w:color w:val="0000FF"/>
           <w:sz w:val="20"/>
           <w:szCs w:val="20"/>
+          <w:lang w:val="fr-FR"/>
+        </w:rPr>
+        <w:t xml:space="preserve"> -a -f c:\temp\</w:t>
+      </w:r>
+      <w:r>
+        <w:rPr>
+          <w:rFonts w:ascii="Courier New" w:hAnsi="Courier New" w:cs="Courier New"/>
+          <w:color w:val="0000FF"/>
+          <w:sz w:val="20"/>
+          <w:szCs w:val="20"/>
+          <w:lang w:val="fr-FR"/>
+        </w:rPr>
+        <w:t>create_client.sql</w:t>
+      </w:r>
+    </w:p>
+    <w:p>
+      <w:pPr>
+        <w:ind w:left="360"/>
+        <w:rPr>
+          <w:rFonts w:asciiTheme="minorHAnsi" w:hAnsiTheme="minorHAnsi" w:cstheme="minorHAnsi"/>
+          <w:color w:val="0000FF"/>
+          <w:sz w:val="20"/>
+          <w:szCs w:val="20"/>
+          <w:lang w:val="fr-FR"/>
+        </w:rPr>
+      </w:pPr>
+      <w:r>
+        <w:rPr>
+          <w:rFonts w:asciiTheme="minorHAnsi" w:hAnsiTheme="minorHAnsi" w:cstheme="minorHAnsi"/>
+          <w:color w:val="0000FF"/>
+          <w:sz w:val="20"/>
+          <w:szCs w:val="20"/>
+          <w:lang w:val="fr-FR"/>
+        </w:rPr>
+        <w:t>Puis</w:t>
+      </w:r>
+    </w:p>
+    <w:p>
+      <w:pPr>
+        <w:ind w:left="360"/>
+        <w:rPr>
+          <w:rFonts w:ascii="Courier New" w:hAnsi="Courier New" w:cs="Courier New"/>
+          <w:color w:val="0000FF"/>
+          <w:sz w:val="20"/>
+          <w:szCs w:val="20"/>
           <w:highlight w:val="white"/>
           <w:lang w:val="fr-FR"/>
         </w:rPr>
-        <w:t xml:space="preserve"> -h localhost -p 5432 -U </w:t>
-      </w:r>
-      <w:proofErr w:type="spellStart"/>
+      </w:pPr>
       <w:r>
         <w:rPr>
           <w:rFonts w:ascii="Courier New" w:hAnsi="Courier New" w:cs="Courier New"/>
@@ -4014,124 +3480,7 @@
           <w:highlight w:val="white"/>
           <w:lang w:val="fr-FR"/>
         </w:rPr>
-        <w:t>etudiant</w:t>
-      </w:r>
-      <w:proofErr w:type="spellEnd"/>
-      <w:r>
-        <w:rPr>
-          <w:rFonts w:ascii="Courier New" w:hAnsi="Courier New" w:cs="Courier New"/>
-          <w:color w:val="0000FF"/>
-          <w:sz w:val="20"/>
-          <w:szCs w:val="20"/>
-          <w:highlight w:val="white"/>
-          <w:lang w:val="fr-FR"/>
-        </w:rPr>
-        <w:t xml:space="preserve"> -d pise</w:t>
-      </w:r>
-      <w:r>
-        <w:rPr>
-          <w:rFonts w:ascii="Courier New" w:hAnsi="Courier New" w:cs="Courier New"/>
-          <w:color w:val="0000FF"/>
-          <w:sz w:val="20"/>
-          <w:szCs w:val="20"/>
-          <w:lang w:val="fr-FR"/>
-        </w:rPr>
-        <w:t xml:space="preserve"> -a -f c:\temp\</w:t>
-      </w:r>
-      <w:r>
-        <w:rPr>
-          <w:rFonts w:ascii="Courier New" w:hAnsi="Courier New" w:cs="Courier New"/>
-          <w:color w:val="0000FF"/>
-          <w:sz w:val="20"/>
-          <w:szCs w:val="20"/>
-          <w:lang w:val="fr-FR"/>
-        </w:rPr>
-        <w:t>create_client.sql</w:t>
-      </w:r>
-    </w:p>
-    <w:p>
-      <w:pPr>
-        <w:ind w:left="360"/>
-        <w:rPr>
-          <w:rFonts w:asciiTheme="minorHAnsi" w:hAnsiTheme="minorHAnsi" w:cstheme="minorHAnsi"/>
-          <w:color w:val="0000FF"/>
-          <w:sz w:val="20"/>
-          <w:szCs w:val="20"/>
-          <w:lang w:val="fr-FR"/>
-        </w:rPr>
-      </w:pPr>
-      <w:r>
-        <w:rPr>
-          <w:rFonts w:asciiTheme="minorHAnsi" w:hAnsiTheme="minorHAnsi" w:cstheme="minorHAnsi"/>
-          <w:color w:val="0000FF"/>
-          <w:sz w:val="20"/>
-          <w:szCs w:val="20"/>
-          <w:lang w:val="fr-FR"/>
-        </w:rPr>
-        <w:t>Puis</w:t>
-      </w:r>
-    </w:p>
-    <w:p>
-      <w:pPr>
-        <w:ind w:left="360"/>
-        <w:rPr>
-          <w:rFonts w:ascii="Courier New" w:hAnsi="Courier New" w:cs="Courier New"/>
-          <w:color w:val="0000FF"/>
-          <w:sz w:val="20"/>
-          <w:szCs w:val="20"/>
-          <w:highlight w:val="white"/>
-          <w:lang w:val="fr-FR"/>
-        </w:rPr>
-      </w:pPr>
-      <w:proofErr w:type="spellStart"/>
-      <w:proofErr w:type="gramStart"/>
-      <w:r>
-        <w:rPr>
-          <w:rFonts w:ascii="Courier New" w:hAnsi="Courier New" w:cs="Courier New"/>
-          <w:color w:val="0000FF"/>
-          <w:sz w:val="20"/>
-          <w:szCs w:val="20"/>
-          <w:highlight w:val="white"/>
-          <w:lang w:val="fr-FR"/>
-        </w:rPr>
-        <w:t>psql</w:t>
-      </w:r>
-      <w:proofErr w:type="spellEnd"/>
-      <w:proofErr w:type="gramEnd"/>
-      <w:r>
-        <w:rPr>
-          <w:rFonts w:ascii="Courier New" w:hAnsi="Courier New" w:cs="Courier New"/>
-          <w:color w:val="0000FF"/>
-          <w:sz w:val="20"/>
-          <w:szCs w:val="20"/>
-          <w:highlight w:val="white"/>
-          <w:lang w:val="fr-FR"/>
-        </w:rPr>
-        <w:t xml:space="preserve"> -h localhost -p 5432 -U </w:t>
-      </w:r>
-      <w:proofErr w:type="spellStart"/>
-      <w:r>
-        <w:rPr>
-          <w:rFonts w:ascii="Courier New" w:hAnsi="Courier New" w:cs="Courier New"/>
-          <w:color w:val="0000FF"/>
-          <w:sz w:val="20"/>
-          <w:szCs w:val="20"/>
-          <w:highlight w:val="white"/>
-          <w:lang w:val="fr-FR"/>
-        </w:rPr>
-        <w:t>etudiant</w:t>
-      </w:r>
-      <w:proofErr w:type="spellEnd"/>
-      <w:r>
-        <w:rPr>
-          <w:rFonts w:ascii="Courier New" w:hAnsi="Courier New" w:cs="Courier New"/>
-          <w:color w:val="0000FF"/>
-          <w:sz w:val="20"/>
-          <w:szCs w:val="20"/>
-          <w:highlight w:val="white"/>
-          <w:lang w:val="fr-FR"/>
-        </w:rPr>
-        <w:t xml:space="preserve"> -d pise -a -f c:\temp\</w:t>
+        <w:t>psql -h localhost -p 5432 -U etudiant -d pise -a -f c:\temp\</w:t>
       </w:r>
       <w:r>
         <w:rPr>
@@ -4178,39 +3527,24 @@
           <w:rFonts w:cstheme="minorHAnsi"/>
           <w:sz w:val="20"/>
           <w:szCs w:val="20"/>
-        </w:rPr>
-      </w:pPr>
-      <w:r>
-        <w:rPr>
-          <w:rFonts w:cstheme="minorHAnsi"/>
-          <w:sz w:val="20"/>
-          <w:szCs w:val="20"/>
-        </w:rPr>
-        <w:t xml:space="preserve">Lancez </w:t>
-      </w:r>
-      <w:proofErr w:type="spellStart"/>
-      <w:r>
-        <w:rPr>
-          <w:rFonts w:cstheme="minorHAnsi"/>
-          <w:sz w:val="20"/>
-          <w:szCs w:val="20"/>
-        </w:rPr>
-        <w:t>pgAdmin</w:t>
-      </w:r>
-      <w:proofErr w:type="spellEnd"/>
-      <w:r>
-        <w:rPr>
-          <w:rFonts w:cstheme="minorHAnsi"/>
-          <w:sz w:val="20"/>
-          <w:szCs w:val="20"/>
-        </w:rPr>
-        <w:t xml:space="preserve">, configurez une connexion </w:t>
-      </w:r>
-      <w:r>
-        <w:rPr>
-          <w:rFonts w:cstheme="minorHAnsi"/>
-          <w:sz w:val="20"/>
-          <w:szCs w:val="20"/>
+          <w:highlight w:val="yellow"/>
+        </w:rPr>
+      </w:pPr>
+      <w:r>
+        <w:rPr>
+          <w:rFonts w:cstheme="minorHAnsi"/>
+          <w:sz w:val="20"/>
+          <w:szCs w:val="20"/>
+          <w:highlight w:val="yellow"/>
+        </w:rPr>
+        <w:t xml:space="preserve">Lancez pgAdmin, configurez une connexion </w:t>
+      </w:r>
+      <w:r>
+        <w:rPr>
+          <w:rFonts w:cstheme="minorHAnsi"/>
+          <w:sz w:val="20"/>
+          <w:szCs w:val="20"/>
+          <w:highlight w:val="yellow"/>
         </w:rPr>
         <w:t xml:space="preserve">à la base </w:t>
       </w:r>
@@ -4221,6 +3555,7 @@
           <w:bCs/>
           <w:sz w:val="20"/>
           <w:szCs w:val="20"/>
+          <w:highlight w:val="yellow"/>
         </w:rPr>
         <w:t>pise</w:t>
       </w:r>
@@ -4229,6 +3564,7 @@
           <w:rFonts w:cstheme="minorHAnsi"/>
           <w:sz w:val="20"/>
           <w:szCs w:val="20"/>
+          <w:highlight w:val="yellow"/>
         </w:rPr>
         <w:t xml:space="preserve"> </w:t>
       </w:r>
@@ -4237,10 +3573,10 @@
           <w:rFonts w:cstheme="minorHAnsi"/>
           <w:sz w:val="20"/>
           <w:szCs w:val="20"/>
+          <w:highlight w:val="yellow"/>
         </w:rPr>
         <w:t xml:space="preserve">pour le schéma </w:t>
       </w:r>
-      <w:proofErr w:type="spellStart"/>
       <w:r>
         <w:rPr>
           <w:rFonts w:cstheme="minorHAnsi"/>
@@ -4248,10 +3584,10 @@
           <w:bCs/>
           <w:sz w:val="20"/>
           <w:szCs w:val="20"/>
+          <w:highlight w:val="yellow"/>
         </w:rPr>
         <w:t>etudiant</w:t>
       </w:r>
-      <w:proofErr w:type="spellEnd"/>
     </w:p>
     <w:p>
       <w:pPr>
@@ -4264,13 +3600,15 @@
           <w:rFonts w:cstheme="minorHAnsi"/>
           <w:sz w:val="20"/>
           <w:szCs w:val="20"/>
-        </w:rPr>
-      </w:pPr>
-      <w:r>
-        <w:rPr>
-          <w:rFonts w:cstheme="minorHAnsi"/>
-          <w:sz w:val="20"/>
-          <w:szCs w:val="20"/>
+          <w:highlight w:val="yellow"/>
+        </w:rPr>
+      </w:pPr>
+      <w:r>
+        <w:rPr>
+          <w:rFonts w:cstheme="minorHAnsi"/>
+          <w:sz w:val="20"/>
+          <w:szCs w:val="20"/>
+          <w:highlight w:val="yellow"/>
         </w:rPr>
         <w:t xml:space="preserve">Naviguez </w:t>
       </w:r>
@@ -4279,6 +3617,7 @@
           <w:rFonts w:cstheme="minorHAnsi"/>
           <w:sz w:val="20"/>
           <w:szCs w:val="20"/>
+          <w:highlight w:val="yellow"/>
         </w:rPr>
         <w:t xml:space="preserve">dans les menus et constatez la présence d’une base </w:t>
       </w:r>
@@ -4287,60 +3626,16 @@
           <w:rFonts w:cstheme="minorHAnsi"/>
           <w:sz w:val="20"/>
           <w:szCs w:val="20"/>
-        </w:rPr>
-        <w:t xml:space="preserve">nommée pise, d’un schéma nommé </w:t>
-      </w:r>
-      <w:proofErr w:type="spellStart"/>
-      <w:r>
-        <w:rPr>
-          <w:rFonts w:cstheme="minorHAnsi"/>
-          <w:sz w:val="20"/>
-          <w:szCs w:val="20"/>
-        </w:rPr>
-        <w:t>etudiant</w:t>
-      </w:r>
-      <w:proofErr w:type="spellEnd"/>
-      <w:r>
-        <w:rPr>
-          <w:rFonts w:cstheme="minorHAnsi"/>
-          <w:sz w:val="20"/>
-          <w:szCs w:val="20"/>
-        </w:rPr>
-        <w:t xml:space="preserve"> et des deux tables </w:t>
-      </w:r>
-      <w:proofErr w:type="spellStart"/>
-      <w:r>
-        <w:rPr>
-          <w:rFonts w:cstheme="minorHAnsi"/>
-          <w:sz w:val="20"/>
-          <w:szCs w:val="20"/>
-        </w:rPr>
-        <w:t>t_onetau</w:t>
-      </w:r>
-      <w:proofErr w:type="spellEnd"/>
-      <w:r>
-        <w:rPr>
-          <w:rFonts w:cstheme="minorHAnsi"/>
-          <w:sz w:val="20"/>
-          <w:szCs w:val="20"/>
-        </w:rPr>
-        <w:t xml:space="preserve"> et </w:t>
-      </w:r>
-      <w:proofErr w:type="spellStart"/>
-      <w:r>
-        <w:rPr>
-          <w:rFonts w:cstheme="minorHAnsi"/>
-          <w:sz w:val="20"/>
-          <w:szCs w:val="20"/>
-        </w:rPr>
-        <w:t>tclibdr</w:t>
-      </w:r>
-      <w:proofErr w:type="spellEnd"/>
-      <w:r>
-        <w:rPr>
-          <w:rFonts w:cstheme="minorHAnsi"/>
-          <w:sz w:val="20"/>
-          <w:szCs w:val="20"/>
+          <w:highlight w:val="yellow"/>
+        </w:rPr>
+        <w:t>nommée pise, d’un schéma nommé etudiant et des deux tables t_onetau et tclibdr</w:t>
+      </w:r>
+      <w:r>
+        <w:rPr>
+          <w:rFonts w:cstheme="minorHAnsi"/>
+          <w:sz w:val="20"/>
+          <w:szCs w:val="20"/>
+          <w:highlight w:val="yellow"/>
         </w:rPr>
         <w:t xml:space="preserve"> </w:t>
       </w:r>
@@ -4435,33 +3730,11 @@
         <w:sz w:val="20"/>
       </w:rPr>
     </w:pPr>
-    <w:proofErr w:type="spellStart"/>
     <w:r>
       <w:rPr>
         <w:sz w:val="20"/>
       </w:rPr>
-      <w:t>Année</w:t>
-    </w:r>
-    <w:proofErr w:type="spellEnd"/>
-    <w:r>
-      <w:rPr>
-        <w:sz w:val="20"/>
-      </w:rPr>
-      <w:t xml:space="preserve"> </w:t>
-    </w:r>
-    <w:proofErr w:type="spellStart"/>
-    <w:r>
-      <w:rPr>
-        <w:sz w:val="20"/>
-      </w:rPr>
-      <w:t>Académique</w:t>
-    </w:r>
-    <w:proofErr w:type="spellEnd"/>
-    <w:r>
-      <w:rPr>
-        <w:sz w:val="20"/>
-      </w:rPr>
-      <w:t xml:space="preserve"> 20</w:t>
+      <w:t>Année Académique 20</w:t>
     </w:r>
     <w:r>
       <w:rPr>

</xml_diff>

<commit_message>
BDD - Fin du TP postgres
</commit_message>
<xml_diff>
--- a/SGBD/part2_sql/TP/TP_BDD_Exercices_PostgreSQL_2024-2025.docx
+++ b/SGBD/part2_sql/TP/TP_BDD_Exercices_PostgreSQL_2024-2025.docx
@@ -80,6 +80,7 @@
         </w:rPr>
         <w:t xml:space="preserve">Objectif : identification via </w:t>
       </w:r>
+      <w:proofErr w:type="spellStart"/>
       <w:r>
         <w:rPr>
           <w:rFonts w:ascii="Arial" w:hAnsi="Arial" w:cs="Arial"/>
@@ -91,6 +92,7 @@
         </w:rPr>
         <w:t>psql</w:t>
       </w:r>
+      <w:proofErr w:type="spellEnd"/>
     </w:p>
     <w:p>
       <w:pPr>
@@ -120,7 +122,23 @@
           <w:sz w:val="20"/>
           <w:szCs w:val="20"/>
         </w:rPr>
-        <w:t>Question simple : quel est l’utilisateur désigné DBA pour une base postgresql ?</w:t>
+        <w:t xml:space="preserve">Question simple : quel est l’utilisateur désigné DBA pour une base </w:t>
+      </w:r>
+      <w:proofErr w:type="spellStart"/>
+      <w:r>
+        <w:rPr>
+          <w:sz w:val="20"/>
+          <w:szCs w:val="20"/>
+        </w:rPr>
+        <w:t>postgresql</w:t>
+      </w:r>
+      <w:proofErr w:type="spellEnd"/>
+      <w:r>
+        <w:rPr>
+          <w:sz w:val="20"/>
+          <w:szCs w:val="20"/>
+        </w:rPr>
+        <w:t> ?</w:t>
       </w:r>
       <w:r>
         <w:rPr>
@@ -129,6 +147,7 @@
         </w:rPr>
         <w:t xml:space="preserve"> </w:t>
       </w:r>
+      <w:proofErr w:type="spellStart"/>
       <w:r>
         <w:rPr>
           <w:b/>
@@ -138,6 +157,7 @@
         </w:rPr>
         <w:t>postgres</w:t>
       </w:r>
+      <w:proofErr w:type="spellEnd"/>
     </w:p>
     <w:p>
       <w:pPr>
@@ -179,6 +199,7 @@
         </w:rPr>
         <w:t xml:space="preserve"> </w:t>
       </w:r>
+      <w:proofErr w:type="spellStart"/>
       <w:r>
         <w:rPr>
           <w:b/>
@@ -188,6 +209,7 @@
         </w:rPr>
         <w:t>psql</w:t>
       </w:r>
+      <w:proofErr w:type="spellEnd"/>
     </w:p>
     <w:p>
       <w:pPr>
@@ -248,8 +270,17 @@
           <w:sz w:val="20"/>
           <w:szCs w:val="20"/>
         </w:rPr>
-        <w:t xml:space="preserve"> serveur de base de données postgresql</w:t>
-      </w:r>
+        <w:t xml:space="preserve"> serveur de base de données </w:t>
+      </w:r>
+      <w:proofErr w:type="spellStart"/>
+      <w:r>
+        <w:rPr>
+          <w:sz w:val="20"/>
+          <w:szCs w:val="20"/>
+        </w:rPr>
+        <w:t>postgresql</w:t>
+      </w:r>
+      <w:proofErr w:type="spellEnd"/>
       <w:r>
         <w:rPr>
           <w:sz w:val="20"/>
@@ -346,6 +377,7 @@
         </w:rPr>
         <w:t xml:space="preserve"> et taper la commande </w:t>
       </w:r>
+      <w:proofErr w:type="spellStart"/>
       <w:r>
         <w:rPr>
           <w:rFonts w:ascii="Courier" w:hAnsi="Courier" w:cs="Courier"/>
@@ -354,8 +386,31 @@
           <w:szCs w:val="20"/>
           <w:highlight w:val="yellow"/>
         </w:rPr>
-        <w:t>psql -h localhost -p 5432 -U postgres</w:t>
-      </w:r>
+        <w:t>psql</w:t>
+      </w:r>
+      <w:proofErr w:type="spellEnd"/>
+      <w:r>
+        <w:rPr>
+          <w:rFonts w:ascii="Courier" w:hAnsi="Courier" w:cs="Courier"/>
+          <w:color w:val="0000FF"/>
+          <w:sz w:val="20"/>
+          <w:szCs w:val="20"/>
+          <w:highlight w:val="yellow"/>
+        </w:rPr>
+        <w:t xml:space="preserve"> -h localhost -p 5432 -U </w:t>
+      </w:r>
+      <w:proofErr w:type="spellStart"/>
+      <w:r>
+        <w:rPr>
+          <w:rFonts w:ascii="Courier" w:hAnsi="Courier" w:cs="Courier"/>
+          <w:color w:val="0000FF"/>
+          <w:sz w:val="20"/>
+          <w:szCs w:val="20"/>
+          <w:highlight w:val="yellow"/>
+        </w:rPr>
+        <w:t>postgres</w:t>
+      </w:r>
+      <w:proofErr w:type="spellEnd"/>
     </w:p>
     <w:p>
       <w:pPr>
@@ -482,12 +537,10 @@
           <w:highlight w:val="white"/>
           <w:lang w:eastAsia="fr-FR"/>
         </w:rPr>
-        <w:t>SELECT current_database();</w:t>
-      </w:r>
-    </w:p>
-    <w:p>
-      <w:pPr>
-        <w:ind w:left="720" w:firstLine="720"/>
+        <w:t xml:space="preserve">SELECT </w:t>
+      </w:r>
+      <w:proofErr w:type="spellStart"/>
+      <w:r>
         <w:rPr>
           <w:rFonts w:ascii="Courier" w:hAnsi="Courier" w:cs="Courier"/>
           <w:color w:val="0000FF"/>
@@ -496,7 +549,9 @@
           <w:highlight w:val="white"/>
           <w:lang w:eastAsia="fr-FR"/>
         </w:rPr>
-      </w:pPr>
+        <w:t>current_</w:t>
+      </w:r>
+      <w:proofErr w:type="gramStart"/>
       <w:r>
         <w:rPr>
           <w:rFonts w:ascii="Courier" w:hAnsi="Courier" w:cs="Courier"/>
@@ -506,7 +561,79 @@
           <w:highlight w:val="white"/>
           <w:lang w:eastAsia="fr-FR"/>
         </w:rPr>
-        <w:t>SELECT current_user;</w:t>
+        <w:t>database</w:t>
+      </w:r>
+      <w:proofErr w:type="spellEnd"/>
+      <w:r>
+        <w:rPr>
+          <w:rFonts w:ascii="Courier" w:hAnsi="Courier" w:cs="Courier"/>
+          <w:color w:val="0000FF"/>
+          <w:sz w:val="20"/>
+          <w:szCs w:val="20"/>
+          <w:highlight w:val="white"/>
+          <w:lang w:eastAsia="fr-FR"/>
+        </w:rPr>
+        <w:t>(</w:t>
+      </w:r>
+      <w:proofErr w:type="gramEnd"/>
+      <w:r>
+        <w:rPr>
+          <w:rFonts w:ascii="Courier" w:hAnsi="Courier" w:cs="Courier"/>
+          <w:color w:val="0000FF"/>
+          <w:sz w:val="20"/>
+          <w:szCs w:val="20"/>
+          <w:highlight w:val="white"/>
+          <w:lang w:eastAsia="fr-FR"/>
+        </w:rPr>
+        <w:t>);</w:t>
+      </w:r>
+    </w:p>
+    <w:p>
+      <w:pPr>
+        <w:ind w:left="720" w:firstLine="720"/>
+        <w:rPr>
+          <w:rFonts w:ascii="Courier" w:hAnsi="Courier" w:cs="Courier"/>
+          <w:color w:val="0000FF"/>
+          <w:sz w:val="20"/>
+          <w:szCs w:val="20"/>
+          <w:highlight w:val="white"/>
+          <w:lang w:eastAsia="fr-FR"/>
+        </w:rPr>
+      </w:pPr>
+      <w:r>
+        <w:rPr>
+          <w:rFonts w:ascii="Courier" w:hAnsi="Courier" w:cs="Courier"/>
+          <w:color w:val="0000FF"/>
+          <w:sz w:val="20"/>
+          <w:szCs w:val="20"/>
+          <w:highlight w:val="white"/>
+          <w:lang w:eastAsia="fr-FR"/>
+        </w:rPr>
+        <w:t xml:space="preserve">SELECT </w:t>
+      </w:r>
+      <w:proofErr w:type="spellStart"/>
+      <w:r>
+        <w:rPr>
+          <w:rFonts w:ascii="Courier" w:hAnsi="Courier" w:cs="Courier"/>
+          <w:color w:val="0000FF"/>
+          <w:sz w:val="20"/>
+          <w:szCs w:val="20"/>
+          <w:highlight w:val="white"/>
+          <w:lang w:eastAsia="fr-FR"/>
+        </w:rPr>
+        <w:t>current_user</w:t>
+      </w:r>
+      <w:proofErr w:type="spellEnd"/>
+      <w:r>
+        <w:rPr>
+          <w:rFonts w:ascii="Courier" w:hAnsi="Courier" w:cs="Courier"/>
+          <w:color w:val="0000FF"/>
+          <w:sz w:val="20"/>
+          <w:szCs w:val="20"/>
+          <w:highlight w:val="white"/>
+          <w:lang w:eastAsia="fr-FR"/>
+        </w:rPr>
+        <w:t>;</w:t>
       </w:r>
     </w:p>
     <w:p>
@@ -561,6 +688,8 @@
           <w:lang w:val="fr-FR" w:eastAsia="fr-FR"/>
         </w:rPr>
       </w:pPr>
+      <w:proofErr w:type="spellStart"/>
+      <w:proofErr w:type="gramStart"/>
       <w:r>
         <w:rPr>
           <w:rFonts w:asciiTheme="minorHAnsi" w:hAnsiTheme="minorHAnsi" w:cstheme="minorHAnsi"/>
@@ -570,8 +699,34 @@
           <w:szCs w:val="20"/>
           <w:lang w:val="fr-FR" w:eastAsia="fr-FR"/>
         </w:rPr>
-        <w:t>postgres/postgres</w:t>
-      </w:r>
+        <w:t>postgres</w:t>
+      </w:r>
+      <w:proofErr w:type="spellEnd"/>
+      <w:proofErr w:type="gramEnd"/>
+      <w:r>
+        <w:rPr>
+          <w:rFonts w:asciiTheme="minorHAnsi" w:hAnsiTheme="minorHAnsi" w:cstheme="minorHAnsi"/>
+          <w:b/>
+          <w:bCs/>
+          <w:sz w:val="20"/>
+          <w:szCs w:val="20"/>
+          <w:lang w:val="fr-FR" w:eastAsia="fr-FR"/>
+        </w:rPr>
+        <w:t>/</w:t>
+      </w:r>
+      <w:proofErr w:type="spellStart"/>
+      <w:r>
+        <w:rPr>
+          <w:rFonts w:asciiTheme="minorHAnsi" w:hAnsiTheme="minorHAnsi" w:cstheme="minorHAnsi"/>
+          <w:b/>
+          <w:bCs/>
+          <w:sz w:val="20"/>
+          <w:szCs w:val="20"/>
+          <w:lang w:val="fr-FR" w:eastAsia="fr-FR"/>
+        </w:rPr>
+        <w:t>postgres</w:t>
+      </w:r>
+      <w:proofErr w:type="spellEnd"/>
     </w:p>
     <w:p>
       <w:pPr>
@@ -757,6 +912,7 @@
         </w:rPr>
         <w:t xml:space="preserve">La commande de création d’une base de données est : </w:t>
       </w:r>
+      <w:proofErr w:type="spellStart"/>
       <w:r>
         <w:rPr>
           <w:rFonts w:ascii="Courier New" w:hAnsi="Courier New" w:cs="Courier New"/>
@@ -765,7 +921,40 @@
           <w:szCs w:val="20"/>
           <w:highlight w:val="yellow"/>
         </w:rPr>
-        <w:t>create database pise ;</w:t>
+        <w:t>create</w:t>
+      </w:r>
+      <w:proofErr w:type="spellEnd"/>
+      <w:r>
+        <w:rPr>
+          <w:rFonts w:ascii="Courier New" w:hAnsi="Courier New" w:cs="Courier New"/>
+          <w:color w:val="0000FF"/>
+          <w:sz w:val="20"/>
+          <w:szCs w:val="20"/>
+          <w:highlight w:val="yellow"/>
+        </w:rPr>
+        <w:t xml:space="preserve"> </w:t>
+      </w:r>
+      <w:proofErr w:type="spellStart"/>
+      <w:r>
+        <w:rPr>
+          <w:rFonts w:ascii="Courier New" w:hAnsi="Courier New" w:cs="Courier New"/>
+          <w:color w:val="0000FF"/>
+          <w:sz w:val="20"/>
+          <w:szCs w:val="20"/>
+          <w:highlight w:val="yellow"/>
+        </w:rPr>
+        <w:t>database</w:t>
+      </w:r>
+      <w:proofErr w:type="spellEnd"/>
+      <w:r>
+        <w:rPr>
+          <w:rFonts w:ascii="Courier New" w:hAnsi="Courier New" w:cs="Courier New"/>
+          <w:color w:val="0000FF"/>
+          <w:sz w:val="20"/>
+          <w:szCs w:val="20"/>
+          <w:highlight w:val="yellow"/>
+        </w:rPr>
+        <w:t xml:space="preserve"> pise ;</w:t>
       </w:r>
     </w:p>
     <w:p>
@@ -851,6 +1040,7 @@
         </w:rPr>
         <w:t xml:space="preserve">Commande : </w:t>
       </w:r>
+      <w:proofErr w:type="spellStart"/>
       <w:r>
         <w:rPr>
           <w:rFonts w:ascii="Courier New" w:hAnsi="Courier New" w:cs="Courier New"/>
@@ -859,7 +1049,40 @@
           <w:szCs w:val="20"/>
           <w:highlight w:val="yellow"/>
         </w:rPr>
-        <w:t>psql -h localhost -p 5432 -U postgres -d pise</w:t>
+        <w:t>psql</w:t>
+      </w:r>
+      <w:proofErr w:type="spellEnd"/>
+      <w:r>
+        <w:rPr>
+          <w:rFonts w:ascii="Courier New" w:hAnsi="Courier New" w:cs="Courier New"/>
+          <w:color w:val="0000FF"/>
+          <w:sz w:val="20"/>
+          <w:szCs w:val="20"/>
+          <w:highlight w:val="yellow"/>
+        </w:rPr>
+        <w:t xml:space="preserve"> -h localhost -p 5432 -U </w:t>
+      </w:r>
+      <w:proofErr w:type="spellStart"/>
+      <w:r>
+        <w:rPr>
+          <w:rFonts w:ascii="Courier New" w:hAnsi="Courier New" w:cs="Courier New"/>
+          <w:color w:val="0000FF"/>
+          <w:sz w:val="20"/>
+          <w:szCs w:val="20"/>
+          <w:highlight w:val="yellow"/>
+        </w:rPr>
+        <w:t>postgres</w:t>
+      </w:r>
+      <w:proofErr w:type="spellEnd"/>
+      <w:r>
+        <w:rPr>
+          <w:rFonts w:ascii="Courier New" w:hAnsi="Courier New" w:cs="Courier New"/>
+          <w:color w:val="0000FF"/>
+          <w:sz w:val="20"/>
+          <w:szCs w:val="20"/>
+          <w:highlight w:val="yellow"/>
+        </w:rPr>
+        <w:t xml:space="preserve"> -d pise</w:t>
       </w:r>
     </w:p>
     <w:p>
@@ -924,8 +1147,20 @@
           <w:sz w:val="20"/>
           <w:szCs w:val="20"/>
         </w:rPr>
-        <w:t>pise/postgres</w:t>
-      </w:r>
+        <w:t>pise/</w:t>
+      </w:r>
+      <w:proofErr w:type="spellStart"/>
+      <w:r>
+        <w:rPr>
+          <w:rFonts w:cstheme="minorHAnsi"/>
+          <w:b/>
+          <w:bCs/>
+          <w:sz w:val="20"/>
+          <w:szCs w:val="20"/>
+        </w:rPr>
+        <w:t>postgres</w:t>
+      </w:r>
+      <w:proofErr w:type="spellEnd"/>
     </w:p>
     <w:p>
       <w:pPr>
@@ -1057,6 +1292,7 @@
         </w:rPr>
         <w:t xml:space="preserve">Créez un rôle nommé </w:t>
       </w:r>
+      <w:proofErr w:type="spellStart"/>
       <w:r>
         <w:rPr>
           <w:b/>
@@ -1067,6 +1303,7 @@
         </w:rPr>
         <w:t>etudiant</w:t>
       </w:r>
+      <w:proofErr w:type="spellEnd"/>
       <w:r>
         <w:rPr>
           <w:sz w:val="20"/>
@@ -1129,6 +1366,7 @@
         </w:rPr>
         <w:t xml:space="preserve">nécessaires pour rendre le schéma </w:t>
       </w:r>
+      <w:proofErr w:type="spellStart"/>
       <w:r>
         <w:rPr>
           <w:b/>
@@ -1139,6 +1377,7 @@
         </w:rPr>
         <w:t>etudiant</w:t>
       </w:r>
+      <w:proofErr w:type="spellEnd"/>
       <w:r>
         <w:rPr>
           <w:sz w:val="20"/>
@@ -1185,13 +1424,23 @@
           <w:highlight w:val="yellow"/>
         </w:rPr>
       </w:pPr>
-      <w:r>
-        <w:rPr>
-          <w:sz w:val="20"/>
-          <w:szCs w:val="20"/>
-          <w:highlight w:val="yellow"/>
-        </w:rPr>
-        <w:t xml:space="preserve">Connectez vous à la base </w:t>
+      <w:proofErr w:type="spellStart"/>
+      <w:r>
+        <w:rPr>
+          <w:sz w:val="20"/>
+          <w:szCs w:val="20"/>
+          <w:highlight w:val="yellow"/>
+        </w:rPr>
+        <w:t>Connectez vous</w:t>
+      </w:r>
+      <w:proofErr w:type="spellEnd"/>
+      <w:r>
+        <w:rPr>
+          <w:sz w:val="20"/>
+          <w:szCs w:val="20"/>
+          <w:highlight w:val="yellow"/>
+        </w:rPr>
+        <w:t xml:space="preserve"> à la base </w:t>
       </w:r>
       <w:r>
         <w:rPr>
@@ -1211,6 +1460,7 @@
         </w:rPr>
         <w:t xml:space="preserve"> avec le compte </w:t>
       </w:r>
+      <w:proofErr w:type="spellStart"/>
       <w:r>
         <w:rPr>
           <w:b/>
@@ -1221,6 +1471,7 @@
         </w:rPr>
         <w:t>etudiant</w:t>
       </w:r>
+      <w:proofErr w:type="spellEnd"/>
       <w:r>
         <w:rPr>
           <w:sz w:val="20"/>
@@ -1254,6 +1505,8 @@
       </w:pPr>
       <w:r>
         <w:rPr>
+          <w:sz w:val="20"/>
+          <w:szCs w:val="20"/>
           <w:highlight w:val="yellow"/>
         </w:rPr>
         <w:t>Vérifiez le nom de la base de données courante ainsi que l’utilisateur connecté</w:t>
@@ -1272,8 +1525,17 @@
           <w:b/>
           <w:bCs/>
         </w:rPr>
-        <w:t>pise/chokri</w:t>
-      </w:r>
+        <w:t>pise/</w:t>
+      </w:r>
+      <w:proofErr w:type="spellStart"/>
+      <w:r>
+        <w:rPr>
+          <w:b/>
+          <w:bCs/>
+        </w:rPr>
+        <w:t>chokri</w:t>
+      </w:r>
+      <w:proofErr w:type="spellEnd"/>
     </w:p>
     <w:p>
       <w:pPr>
@@ -1374,7 +1636,23 @@
           <w:sz w:val="20"/>
           <w:szCs w:val="20"/>
         </w:rPr>
-        <w:t>ce qu’un tablespace ? à quoi sert-il ?</w:t>
+        <w:t xml:space="preserve">ce qu’un tablespace ? à quoi </w:t>
+      </w:r>
+      <w:proofErr w:type="spellStart"/>
+      <w:r>
+        <w:rPr>
+          <w:sz w:val="20"/>
+          <w:szCs w:val="20"/>
+        </w:rPr>
+        <w:t>sert-il</w:t>
+      </w:r>
+      <w:proofErr w:type="spellEnd"/>
+      <w:r>
+        <w:rPr>
+          <w:sz w:val="20"/>
+          <w:szCs w:val="20"/>
+        </w:rPr>
+        <w:t> ?</w:t>
       </w:r>
     </w:p>
     <w:p>
@@ -1404,13 +1682,23 @@
           <w:highlight w:val="yellow"/>
         </w:rPr>
       </w:pPr>
-      <w:r>
-        <w:rPr>
-          <w:sz w:val="20"/>
-          <w:szCs w:val="20"/>
-          <w:highlight w:val="yellow"/>
-        </w:rPr>
-        <w:t>Connectez vous à la base de données pise en tant que DBA</w:t>
+      <w:proofErr w:type="spellStart"/>
+      <w:r>
+        <w:rPr>
+          <w:sz w:val="20"/>
+          <w:szCs w:val="20"/>
+          <w:highlight w:val="yellow"/>
+        </w:rPr>
+        <w:t>Connectez vous</w:t>
+      </w:r>
+      <w:proofErr w:type="spellEnd"/>
+      <w:r>
+        <w:rPr>
+          <w:sz w:val="20"/>
+          <w:szCs w:val="20"/>
+          <w:highlight w:val="yellow"/>
+        </w:rPr>
+        <w:t xml:space="preserve"> à la base de données pise en tant que DBA</w:t>
       </w:r>
     </w:p>
     <w:p>
@@ -1448,6 +1736,7 @@
         </w:rPr>
         <w:t xml:space="preserve">Créez un tablespace nommé </w:t>
       </w:r>
+      <w:proofErr w:type="spellStart"/>
       <w:r>
         <w:rPr>
           <w:b/>
@@ -1458,13 +1747,32 @@
         </w:rPr>
         <w:t>data_pise</w:t>
       </w:r>
-      <w:r>
-        <w:rPr>
-          <w:sz w:val="20"/>
-          <w:szCs w:val="20"/>
-          <w:highlight w:val="yellow"/>
-        </w:rPr>
-        <w:t xml:space="preserve"> adossé à un répertoire de votre choix</w:t>
+      <w:proofErr w:type="spellEnd"/>
+      <w:r>
+        <w:rPr>
+          <w:sz w:val="20"/>
+          <w:szCs w:val="20"/>
+          <w:highlight w:val="yellow"/>
+        </w:rPr>
+        <w:t xml:space="preserve"> </w:t>
+      </w:r>
+      <w:proofErr w:type="gramStart"/>
+      <w:r>
+        <w:rPr>
+          <w:sz w:val="20"/>
+          <w:szCs w:val="20"/>
+          <w:highlight w:val="yellow"/>
+        </w:rPr>
+        <w:t>adossé</w:t>
+      </w:r>
+      <w:proofErr w:type="gramEnd"/>
+      <w:r>
+        <w:rPr>
+          <w:sz w:val="20"/>
+          <w:szCs w:val="20"/>
+          <w:highlight w:val="yellow"/>
+        </w:rPr>
+        <w:t xml:space="preserve"> à un répertoire de votre choix</w:t>
       </w:r>
     </w:p>
     <w:p>
@@ -1510,6 +1818,7 @@
         </w:rPr>
         <w:t xml:space="preserve">comme propriétaire du tablespace </w:t>
       </w:r>
+      <w:proofErr w:type="spellStart"/>
       <w:r>
         <w:rPr>
           <w:b/>
@@ -1520,6 +1829,7 @@
         </w:rPr>
         <w:t>data_pise</w:t>
       </w:r>
+      <w:proofErr w:type="spellEnd"/>
       <w:r>
         <w:rPr>
           <w:sz w:val="20"/>
@@ -1528,6 +1838,7 @@
         </w:rPr>
         <w:t xml:space="preserve"> le compte </w:t>
       </w:r>
+      <w:proofErr w:type="spellStart"/>
       <w:r>
         <w:rPr>
           <w:b/>
@@ -1538,6 +1849,7 @@
         </w:rPr>
         <w:t>etudiant</w:t>
       </w:r>
+      <w:proofErr w:type="spellEnd"/>
       <w:r>
         <w:rPr>
           <w:sz w:val="20"/>
@@ -1650,6 +1962,7 @@
         </w:rPr>
         <w:t xml:space="preserve">Créez une table nommée </w:t>
       </w:r>
+      <w:proofErr w:type="spellStart"/>
       <w:r>
         <w:rPr>
           <w:rFonts w:cs="Arial"/>
@@ -1661,6 +1974,7 @@
         </w:rPr>
         <w:t>t_onetau</w:t>
       </w:r>
+      <w:proofErr w:type="spellEnd"/>
       <w:r>
         <w:rPr>
           <w:rFonts w:cs="Arial"/>
@@ -1670,6 +1984,7 @@
         </w:rPr>
         <w:t xml:space="preserve"> dans le tablespace </w:t>
       </w:r>
+      <w:proofErr w:type="spellStart"/>
       <w:r>
         <w:rPr>
           <w:rFonts w:cs="Arial"/>
@@ -1681,6 +1996,7 @@
         </w:rPr>
         <w:t>data_pise</w:t>
       </w:r>
+      <w:proofErr w:type="spellEnd"/>
       <w:r>
         <w:rPr>
           <w:rFonts w:cs="Arial"/>
@@ -2442,7 +2758,27 @@
           <w:szCs w:val="18"/>
           <w:highlight w:val="yellow"/>
         </w:rPr>
-        <w:t>Importez le contenu intégral du fichier dans la table t_onetau. Pour cela, exécutez les étapes suivantes :</w:t>
+        <w:t xml:space="preserve">Importez le contenu intégral du fichier dans la table </w:t>
+      </w:r>
+      <w:proofErr w:type="spellStart"/>
+      <w:r>
+        <w:rPr>
+          <w:rFonts w:cstheme="minorHAnsi"/>
+          <w:sz w:val="20"/>
+          <w:szCs w:val="18"/>
+          <w:highlight w:val="yellow"/>
+        </w:rPr>
+        <w:t>t_onetau</w:t>
+      </w:r>
+      <w:proofErr w:type="spellEnd"/>
+      <w:r>
+        <w:rPr>
+          <w:rFonts w:cstheme="minorHAnsi"/>
+          <w:sz w:val="20"/>
+          <w:szCs w:val="18"/>
+          <w:highlight w:val="yellow"/>
+        </w:rPr>
+        <w:t>. Pour cela, exécutez les étapes suivantes :</w:t>
       </w:r>
     </w:p>
     <w:p>
@@ -2530,6 +2866,7 @@
         </w:rPr>
         <w:t xml:space="preserve">COPY </w:t>
       </w:r>
+      <w:proofErr w:type="spellStart"/>
       <w:r>
         <w:rPr>
           <w:rFonts w:ascii="Courier New" w:hAnsi="Courier New" w:cs="Courier New"/>
@@ -2546,7 +2883,157 @@
           <w:sz w:val="20"/>
           <w:szCs w:val="20"/>
         </w:rPr>
-        <w:t>.t_onetau (codapp, numtra, datval, insnam, coddev, codcpamne, mntnom)</w:t>
+        <w:t>.t_onetau</w:t>
+      </w:r>
+      <w:proofErr w:type="spellEnd"/>
+      <w:r>
+        <w:rPr>
+          <w:rFonts w:ascii="Courier New" w:hAnsi="Courier New" w:cs="Courier New"/>
+          <w:color w:val="0000FF"/>
+          <w:sz w:val="20"/>
+          <w:szCs w:val="20"/>
+        </w:rPr>
+        <w:t xml:space="preserve"> (</w:t>
+      </w:r>
+      <w:proofErr w:type="spellStart"/>
+      <w:r>
+        <w:rPr>
+          <w:rFonts w:ascii="Courier New" w:hAnsi="Courier New" w:cs="Courier New"/>
+          <w:color w:val="0000FF"/>
+          <w:sz w:val="20"/>
+          <w:szCs w:val="20"/>
+        </w:rPr>
+        <w:t>codapp</w:t>
+      </w:r>
+      <w:proofErr w:type="spellEnd"/>
+      <w:r>
+        <w:rPr>
+          <w:rFonts w:ascii="Courier New" w:hAnsi="Courier New" w:cs="Courier New"/>
+          <w:color w:val="0000FF"/>
+          <w:sz w:val="20"/>
+          <w:szCs w:val="20"/>
+        </w:rPr>
+        <w:t xml:space="preserve">, </w:t>
+      </w:r>
+      <w:proofErr w:type="spellStart"/>
+      <w:r>
+        <w:rPr>
+          <w:rFonts w:ascii="Courier New" w:hAnsi="Courier New" w:cs="Courier New"/>
+          <w:color w:val="0000FF"/>
+          <w:sz w:val="20"/>
+          <w:szCs w:val="20"/>
+        </w:rPr>
+        <w:t>numtra</w:t>
+      </w:r>
+      <w:proofErr w:type="spellEnd"/>
+      <w:r>
+        <w:rPr>
+          <w:rFonts w:ascii="Courier New" w:hAnsi="Courier New" w:cs="Courier New"/>
+          <w:color w:val="0000FF"/>
+          <w:sz w:val="20"/>
+          <w:szCs w:val="20"/>
+        </w:rPr>
+        <w:t xml:space="preserve">, </w:t>
+      </w:r>
+      <w:proofErr w:type="spellStart"/>
+      <w:r>
+        <w:rPr>
+          <w:rFonts w:ascii="Courier New" w:hAnsi="Courier New" w:cs="Courier New"/>
+          <w:color w:val="0000FF"/>
+          <w:sz w:val="20"/>
+          <w:szCs w:val="20"/>
+        </w:rPr>
+        <w:t>datval</w:t>
+      </w:r>
+      <w:proofErr w:type="spellEnd"/>
+      <w:r>
+        <w:rPr>
+          <w:rFonts w:ascii="Courier New" w:hAnsi="Courier New" w:cs="Courier New"/>
+          <w:color w:val="0000FF"/>
+          <w:sz w:val="20"/>
+          <w:szCs w:val="20"/>
+        </w:rPr>
+        <w:t xml:space="preserve">, </w:t>
+      </w:r>
+      <w:proofErr w:type="spellStart"/>
+      <w:r>
+        <w:rPr>
+          <w:rFonts w:ascii="Courier New" w:hAnsi="Courier New" w:cs="Courier New"/>
+          <w:color w:val="0000FF"/>
+          <w:sz w:val="20"/>
+          <w:szCs w:val="20"/>
+        </w:rPr>
+        <w:t>insnam</w:t>
+      </w:r>
+      <w:proofErr w:type="spellEnd"/>
+      <w:r>
+        <w:rPr>
+          <w:rFonts w:ascii="Courier New" w:hAnsi="Courier New" w:cs="Courier New"/>
+          <w:color w:val="0000FF"/>
+          <w:sz w:val="20"/>
+          <w:szCs w:val="20"/>
+        </w:rPr>
+        <w:t xml:space="preserve">, </w:t>
+      </w:r>
+      <w:proofErr w:type="spellStart"/>
+      <w:r>
+        <w:rPr>
+          <w:rFonts w:ascii="Courier New" w:hAnsi="Courier New" w:cs="Courier New"/>
+          <w:color w:val="0000FF"/>
+          <w:sz w:val="20"/>
+          <w:szCs w:val="20"/>
+        </w:rPr>
+        <w:t>coddev</w:t>
+      </w:r>
+      <w:proofErr w:type="spellEnd"/>
+      <w:r>
+        <w:rPr>
+          <w:rFonts w:ascii="Courier New" w:hAnsi="Courier New" w:cs="Courier New"/>
+          <w:color w:val="0000FF"/>
+          <w:sz w:val="20"/>
+          <w:szCs w:val="20"/>
+        </w:rPr>
+        <w:t xml:space="preserve">, </w:t>
+      </w:r>
+      <w:proofErr w:type="spellStart"/>
+      <w:r>
+        <w:rPr>
+          <w:rFonts w:ascii="Courier New" w:hAnsi="Courier New" w:cs="Courier New"/>
+          <w:color w:val="0000FF"/>
+          <w:sz w:val="20"/>
+          <w:szCs w:val="20"/>
+        </w:rPr>
+        <w:t>codcpamne</w:t>
+      </w:r>
+      <w:proofErr w:type="spellEnd"/>
+      <w:r>
+        <w:rPr>
+          <w:rFonts w:ascii="Courier New" w:hAnsi="Courier New" w:cs="Courier New"/>
+          <w:color w:val="0000FF"/>
+          <w:sz w:val="20"/>
+          <w:szCs w:val="20"/>
+        </w:rPr>
+        <w:t xml:space="preserve">, </w:t>
+      </w:r>
+      <w:proofErr w:type="spellStart"/>
+      <w:r>
+        <w:rPr>
+          <w:rFonts w:ascii="Courier New" w:hAnsi="Courier New" w:cs="Courier New"/>
+          <w:color w:val="0000FF"/>
+          <w:sz w:val="20"/>
+          <w:szCs w:val="20"/>
+        </w:rPr>
+        <w:t>mntnom</w:t>
+      </w:r>
+      <w:proofErr w:type="spellEnd"/>
+      <w:r>
+        <w:rPr>
+          <w:rFonts w:ascii="Courier New" w:hAnsi="Courier New" w:cs="Courier New"/>
+          <w:color w:val="0000FF"/>
+          <w:sz w:val="20"/>
+          <w:szCs w:val="20"/>
+        </w:rPr>
+        <w:t>)</w:t>
       </w:r>
     </w:p>
     <w:p>
@@ -2600,8 +3087,20 @@
           <w:szCs w:val="20"/>
           <w:lang w:val="en-US"/>
         </w:rPr>
-        <w:t>DELIMITER ';' ;</w:t>
-      </w:r>
+        <w:t>DELIMITER ';</w:t>
+      </w:r>
+      <w:proofErr w:type="gramStart"/>
+      <w:r>
+        <w:rPr>
+          <w:rFonts w:ascii="Courier New" w:hAnsi="Courier New" w:cs="Courier New"/>
+          <w:color w:val="0000FF"/>
+          <w:sz w:val="20"/>
+          <w:szCs w:val="20"/>
+          <w:lang w:val="en-US"/>
+        </w:rPr>
+        <w:t>' ;</w:t>
+      </w:r>
+      <w:proofErr w:type="gramEnd"/>
     </w:p>
     <w:p>
       <w:pPr>
@@ -2814,6 +3313,7 @@
         </w:rPr>
         <w:t xml:space="preserve">e type de donnée des colonnes </w:t>
       </w:r>
+      <w:proofErr w:type="spellStart"/>
       <w:r>
         <w:rPr>
           <w:rFonts w:cstheme="minorHAnsi"/>
@@ -2825,6 +3325,7 @@
         </w:rPr>
         <w:t>codapp</w:t>
       </w:r>
+      <w:proofErr w:type="spellEnd"/>
       <w:r>
         <w:rPr>
           <w:rFonts w:cstheme="minorHAnsi"/>
@@ -2834,6 +3335,7 @@
         </w:rPr>
         <w:t xml:space="preserve"> et </w:t>
       </w:r>
+      <w:proofErr w:type="spellStart"/>
       <w:r>
         <w:rPr>
           <w:rFonts w:cstheme="minorHAnsi"/>
@@ -2845,6 +3347,7 @@
         </w:rPr>
         <w:t>coddev</w:t>
       </w:r>
+      <w:proofErr w:type="spellEnd"/>
       <w:r>
         <w:rPr>
           <w:rFonts w:cstheme="minorHAnsi"/>
@@ -2923,6 +3426,7 @@
         </w:rPr>
         <w:t xml:space="preserve"> </w:t>
       </w:r>
+      <w:proofErr w:type="spellStart"/>
       <w:r>
         <w:rPr>
           <w:rFonts w:cstheme="minorHAnsi"/>
@@ -2934,6 +3438,7 @@
         </w:rPr>
         <w:t>numtra</w:t>
       </w:r>
+      <w:proofErr w:type="spellEnd"/>
       <w:r>
         <w:rPr>
           <w:rFonts w:cstheme="minorHAnsi"/>
@@ -2994,6 +3499,7 @@
         </w:rPr>
         <w:t xml:space="preserve"> le type de données de la colonne </w:t>
       </w:r>
+      <w:proofErr w:type="spellStart"/>
       <w:r>
         <w:rPr>
           <w:rFonts w:cstheme="minorHAnsi"/>
@@ -3005,6 +3511,7 @@
         </w:rPr>
         <w:t>datval</w:t>
       </w:r>
+      <w:proofErr w:type="spellEnd"/>
       <w:r>
         <w:rPr>
           <w:rFonts w:cstheme="minorHAnsi"/>
@@ -3056,6 +3563,7 @@
         </w:rPr>
         <w:t xml:space="preserve"> le type de donnée de la colonne </w:t>
       </w:r>
+      <w:proofErr w:type="spellStart"/>
       <w:r>
         <w:rPr>
           <w:rFonts w:cstheme="minorHAnsi"/>
@@ -3067,6 +3575,7 @@
         </w:rPr>
         <w:t>mntnom</w:t>
       </w:r>
+      <w:proofErr w:type="spellEnd"/>
       <w:r>
         <w:rPr>
           <w:rFonts w:cstheme="minorHAnsi"/>
@@ -3109,7 +3618,55 @@
           <w:szCs w:val="20"/>
           <w:highlight w:val="yellow"/>
         </w:rPr>
-        <w:t>{codapp, numtra}</w:t>
+        <w:t>{</w:t>
+      </w:r>
+      <w:proofErr w:type="spellStart"/>
+      <w:r>
+        <w:rPr>
+          <w:rFonts w:cstheme="minorHAnsi"/>
+          <w:b/>
+          <w:bCs/>
+          <w:sz w:val="20"/>
+          <w:szCs w:val="20"/>
+          <w:highlight w:val="yellow"/>
+        </w:rPr>
+        <w:t>codapp</w:t>
+      </w:r>
+      <w:proofErr w:type="spellEnd"/>
+      <w:r>
+        <w:rPr>
+          <w:rFonts w:cstheme="minorHAnsi"/>
+          <w:b/>
+          <w:bCs/>
+          <w:sz w:val="20"/>
+          <w:szCs w:val="20"/>
+          <w:highlight w:val="yellow"/>
+        </w:rPr>
+        <w:t xml:space="preserve">, </w:t>
+      </w:r>
+      <w:proofErr w:type="spellStart"/>
+      <w:r>
+        <w:rPr>
+          <w:rFonts w:cstheme="minorHAnsi"/>
+          <w:b/>
+          <w:bCs/>
+          <w:sz w:val="20"/>
+          <w:szCs w:val="20"/>
+          <w:highlight w:val="yellow"/>
+        </w:rPr>
+        <w:t>numtra</w:t>
+      </w:r>
+      <w:proofErr w:type="spellEnd"/>
+      <w:r>
+        <w:rPr>
+          <w:rFonts w:cstheme="minorHAnsi"/>
+          <w:b/>
+          <w:bCs/>
+          <w:sz w:val="20"/>
+          <w:szCs w:val="20"/>
+          <w:highlight w:val="yellow"/>
+        </w:rPr>
+        <w:t>}</w:t>
       </w:r>
     </w:p>
     <w:p>
@@ -3135,6 +3692,7 @@
         </w:rPr>
         <w:t xml:space="preserve">Créez un index sur la colonne </w:t>
       </w:r>
+      <w:proofErr w:type="spellStart"/>
       <w:r>
         <w:rPr>
           <w:rFonts w:cstheme="minorHAnsi"/>
@@ -3157,6 +3715,7 @@
         </w:rPr>
         <w:t>v</w:t>
       </w:r>
+      <w:proofErr w:type="spellEnd"/>
     </w:p>
     <w:p>
       <w:pPr>
@@ -3227,8 +3786,19 @@
           <w:szCs w:val="20"/>
           <w:lang w:val="fr-FR" w:eastAsia="fr-FR"/>
         </w:rPr>
-        <w:t>Exécution d’un script .sql</w:t>
-      </w:r>
+        <w:t>Exécution d’un script .</w:t>
+      </w:r>
+      <w:proofErr w:type="spellStart"/>
+      <w:r>
+        <w:rPr>
+          <w:rFonts w:ascii="Arial" w:hAnsi="Arial" w:cs="Arial"/>
+          <w:sz w:val="22"/>
+          <w:szCs w:val="20"/>
+          <w:lang w:val="fr-FR" w:eastAsia="fr-FR"/>
+        </w:rPr>
+        <w:t>sql</w:t>
+      </w:r>
+      <w:proofErr w:type="spellEnd"/>
     </w:p>
     <w:p>
       <w:pPr>
@@ -3263,6 +3833,7 @@
         </w:rPr>
         <w:t xml:space="preserve">Déposez les fichiers </w:t>
       </w:r>
+      <w:proofErr w:type="spellStart"/>
       <w:r>
         <w:rPr>
           <w:rFonts w:cstheme="minorHAnsi"/>
@@ -3274,6 +3845,7 @@
         </w:rPr>
         <w:t>create_client.sql</w:t>
       </w:r>
+      <w:proofErr w:type="spellEnd"/>
       <w:r>
         <w:rPr>
           <w:rFonts w:cstheme="minorHAnsi"/>
@@ -3283,6 +3855,8 @@
         </w:rPr>
         <w:t xml:space="preserve"> et </w:t>
       </w:r>
+      <w:proofErr w:type="spellStart"/>
+      <w:proofErr w:type="gramStart"/>
       <w:r>
         <w:rPr>
           <w:rFonts w:cstheme="minorHAnsi"/>
@@ -3292,16 +3866,38 @@
           <w:szCs w:val="20"/>
           <w:highlight w:val="yellow"/>
         </w:rPr>
-        <w:t xml:space="preserve">insert_client.sql </w:t>
-      </w:r>
-      <w:r>
-        <w:rPr>
-          <w:rFonts w:cstheme="minorHAnsi"/>
-          <w:sz w:val="20"/>
-          <w:szCs w:val="20"/>
-          <w:highlight w:val="yellow"/>
-        </w:rPr>
-        <w:t xml:space="preserve"> mis à disposition par l’enseignant dans le dossier c:\temp</w:t>
+        <w:t>insert_client.sql</w:t>
+      </w:r>
+      <w:proofErr w:type="spellEnd"/>
+      <w:r>
+        <w:rPr>
+          <w:rFonts w:cstheme="minorHAnsi"/>
+          <w:b/>
+          <w:bCs/>
+          <w:sz w:val="20"/>
+          <w:szCs w:val="20"/>
+          <w:highlight w:val="yellow"/>
+        </w:rPr>
+        <w:t xml:space="preserve"> </w:t>
+      </w:r>
+      <w:r>
+        <w:rPr>
+          <w:rFonts w:cstheme="minorHAnsi"/>
+          <w:sz w:val="20"/>
+          <w:szCs w:val="20"/>
+          <w:highlight w:val="yellow"/>
+        </w:rPr>
+        <w:t xml:space="preserve"> mis</w:t>
+      </w:r>
+      <w:proofErr w:type="gramEnd"/>
+      <w:r>
+        <w:rPr>
+          <w:rFonts w:cstheme="minorHAnsi"/>
+          <w:sz w:val="20"/>
+          <w:szCs w:val="20"/>
+          <w:highlight w:val="yellow"/>
+        </w:rPr>
+        <w:t xml:space="preserve"> à disposition par l’enseignant dans le dossier c:\temp</w:t>
       </w:r>
     </w:p>
     <w:p>
@@ -3405,6 +4001,8 @@
           <w:lang w:val="fr-FR"/>
         </w:rPr>
       </w:pPr>
+      <w:proofErr w:type="spellStart"/>
+      <w:proofErr w:type="gramStart"/>
       <w:r>
         <w:rPr>
           <w:rFonts w:ascii="Courier New" w:hAnsi="Courier New" w:cs="Courier New"/>
@@ -3414,24 +4012,61 @@
           <w:highlight w:val="white"/>
           <w:lang w:val="fr-FR"/>
         </w:rPr>
-        <w:t>psql -h localhost -p 5432 -U etudiant -d pise</w:t>
-      </w:r>
+        <w:t>psql</w:t>
+      </w:r>
+      <w:proofErr w:type="spellEnd"/>
+      <w:proofErr w:type="gramEnd"/>
       <w:r>
         <w:rPr>
           <w:rFonts w:ascii="Courier New" w:hAnsi="Courier New" w:cs="Courier New"/>
           <w:color w:val="0000FF"/>
           <w:sz w:val="20"/>
           <w:szCs w:val="20"/>
+          <w:highlight w:val="white"/>
           <w:lang w:val="fr-FR"/>
         </w:rPr>
-        <w:t xml:space="preserve"> -a -f c:\temp\</w:t>
-      </w:r>
+        <w:t xml:space="preserve"> -h localhost -p 5432 -U </w:t>
+      </w:r>
+      <w:proofErr w:type="spellStart"/>
       <w:r>
         <w:rPr>
           <w:rFonts w:ascii="Courier New" w:hAnsi="Courier New" w:cs="Courier New"/>
           <w:color w:val="0000FF"/>
           <w:sz w:val="20"/>
           <w:szCs w:val="20"/>
+          <w:highlight w:val="white"/>
+          <w:lang w:val="fr-FR"/>
+        </w:rPr>
+        <w:t>etudiant</w:t>
+      </w:r>
+      <w:proofErr w:type="spellEnd"/>
+      <w:r>
+        <w:rPr>
+          <w:rFonts w:ascii="Courier New" w:hAnsi="Courier New" w:cs="Courier New"/>
+          <w:color w:val="0000FF"/>
+          <w:sz w:val="20"/>
+          <w:szCs w:val="20"/>
+          <w:highlight w:val="white"/>
+          <w:lang w:val="fr-FR"/>
+        </w:rPr>
+        <w:t xml:space="preserve"> -d pise</w:t>
+      </w:r>
+      <w:r>
+        <w:rPr>
+          <w:rFonts w:ascii="Courier New" w:hAnsi="Courier New" w:cs="Courier New"/>
+          <w:color w:val="0000FF"/>
+          <w:sz w:val="20"/>
+          <w:szCs w:val="20"/>
+          <w:lang w:val="fr-FR"/>
+        </w:rPr>
+        <w:t xml:space="preserve"> -a -f c:\temp\</w:t>
+      </w:r>
+      <w:r>
+        <w:rPr>
+          <w:rFonts w:ascii="Courier New" w:hAnsi="Courier New" w:cs="Courier New"/>
+          <w:color w:val="0000FF"/>
+          <w:sz w:val="20"/>
+          <w:szCs w:val="20"/>
           <w:lang w:val="fr-FR"/>
         </w:rPr>
         <w:t>create_client.sql</w:t>
@@ -3471,6 +4106,8 @@
           <w:lang w:val="fr-FR"/>
         </w:rPr>
       </w:pPr>
+      <w:proofErr w:type="spellStart"/>
+      <w:proofErr w:type="gramStart"/>
       <w:r>
         <w:rPr>
           <w:rFonts w:ascii="Courier New" w:hAnsi="Courier New" w:cs="Courier New"/>
@@ -3480,7 +4117,44 @@
           <w:highlight w:val="white"/>
           <w:lang w:val="fr-FR"/>
         </w:rPr>
-        <w:t>psql -h localhost -p 5432 -U etudiant -d pise -a -f c:\temp\</w:t>
+        <w:t>psql</w:t>
+      </w:r>
+      <w:proofErr w:type="spellEnd"/>
+      <w:proofErr w:type="gramEnd"/>
+      <w:r>
+        <w:rPr>
+          <w:rFonts w:ascii="Courier New" w:hAnsi="Courier New" w:cs="Courier New"/>
+          <w:color w:val="0000FF"/>
+          <w:sz w:val="20"/>
+          <w:szCs w:val="20"/>
+          <w:highlight w:val="white"/>
+          <w:lang w:val="fr-FR"/>
+        </w:rPr>
+        <w:t xml:space="preserve"> -h localhost -p 5432 -U </w:t>
+      </w:r>
+      <w:proofErr w:type="spellStart"/>
+      <w:r>
+        <w:rPr>
+          <w:rFonts w:ascii="Courier New" w:hAnsi="Courier New" w:cs="Courier New"/>
+          <w:color w:val="0000FF"/>
+          <w:sz w:val="20"/>
+          <w:szCs w:val="20"/>
+          <w:highlight w:val="white"/>
+          <w:lang w:val="fr-FR"/>
+        </w:rPr>
+        <w:t>etudiant</w:t>
+      </w:r>
+      <w:proofErr w:type="spellEnd"/>
+      <w:r>
+        <w:rPr>
+          <w:rFonts w:ascii="Courier New" w:hAnsi="Courier New" w:cs="Courier New"/>
+          <w:color w:val="0000FF"/>
+          <w:sz w:val="20"/>
+          <w:szCs w:val="20"/>
+          <w:highlight w:val="white"/>
+          <w:lang w:val="fr-FR"/>
+        </w:rPr>
+        <w:t xml:space="preserve"> -d pise -a -f c:\temp\</w:t>
       </w:r>
       <w:r>
         <w:rPr>
@@ -3537,7 +4211,27 @@
           <w:szCs w:val="20"/>
           <w:highlight w:val="yellow"/>
         </w:rPr>
-        <w:t xml:space="preserve">Lancez pgAdmin, configurez une connexion </w:t>
+        <w:t xml:space="preserve">Lancez </w:t>
+      </w:r>
+      <w:proofErr w:type="spellStart"/>
+      <w:r>
+        <w:rPr>
+          <w:rFonts w:cstheme="minorHAnsi"/>
+          <w:sz w:val="20"/>
+          <w:szCs w:val="20"/>
+          <w:highlight w:val="yellow"/>
+        </w:rPr>
+        <w:t>pgAdmin</w:t>
+      </w:r>
+      <w:proofErr w:type="spellEnd"/>
+      <w:r>
+        <w:rPr>
+          <w:rFonts w:cstheme="minorHAnsi"/>
+          <w:sz w:val="20"/>
+          <w:szCs w:val="20"/>
+          <w:highlight w:val="yellow"/>
+        </w:rPr>
+        <w:t xml:space="preserve">, configurez une connexion </w:t>
       </w:r>
       <w:r>
         <w:rPr>
@@ -3577,6 +4271,7 @@
         </w:rPr>
         <w:t xml:space="preserve">pour le schéma </w:t>
       </w:r>
+      <w:proofErr w:type="spellStart"/>
       <w:r>
         <w:rPr>
           <w:rFonts w:cstheme="minorHAnsi"/>
@@ -3588,6 +4283,7 @@
         </w:rPr>
         <w:t>etudiant</w:t>
       </w:r>
+      <w:proofErr w:type="spellEnd"/>
     </w:p>
     <w:p>
       <w:pPr>
@@ -3628,8 +4324,59 @@
           <w:szCs w:val="20"/>
           <w:highlight w:val="yellow"/>
         </w:rPr>
-        <w:t>nommée pise, d’un schéma nommé etudiant et des deux tables t_onetau et tclibdr</w:t>
-      </w:r>
+        <w:t xml:space="preserve">nommée pise, d’un schéma nommé </w:t>
+      </w:r>
+      <w:proofErr w:type="spellStart"/>
+      <w:r>
+        <w:rPr>
+          <w:rFonts w:cstheme="minorHAnsi"/>
+          <w:sz w:val="20"/>
+          <w:szCs w:val="20"/>
+          <w:highlight w:val="yellow"/>
+        </w:rPr>
+        <w:t>etudiant</w:t>
+      </w:r>
+      <w:proofErr w:type="spellEnd"/>
+      <w:r>
+        <w:rPr>
+          <w:rFonts w:cstheme="minorHAnsi"/>
+          <w:sz w:val="20"/>
+          <w:szCs w:val="20"/>
+          <w:highlight w:val="yellow"/>
+        </w:rPr>
+        <w:t xml:space="preserve"> et des deux tables </w:t>
+      </w:r>
+      <w:proofErr w:type="spellStart"/>
+      <w:r>
+        <w:rPr>
+          <w:rFonts w:cstheme="minorHAnsi"/>
+          <w:sz w:val="20"/>
+          <w:szCs w:val="20"/>
+          <w:highlight w:val="yellow"/>
+        </w:rPr>
+        <w:t>t_onetau</w:t>
+      </w:r>
+      <w:proofErr w:type="spellEnd"/>
+      <w:r>
+        <w:rPr>
+          <w:rFonts w:cstheme="minorHAnsi"/>
+          <w:sz w:val="20"/>
+          <w:szCs w:val="20"/>
+          <w:highlight w:val="yellow"/>
+        </w:rPr>
+        <w:t xml:space="preserve"> et </w:t>
+      </w:r>
+      <w:proofErr w:type="spellStart"/>
+      <w:r>
+        <w:rPr>
+          <w:rFonts w:cstheme="minorHAnsi"/>
+          <w:sz w:val="20"/>
+          <w:szCs w:val="20"/>
+          <w:highlight w:val="yellow"/>
+        </w:rPr>
+        <w:t>tclibdr</w:t>
+      </w:r>
+      <w:proofErr w:type="spellEnd"/>
       <w:r>
         <w:rPr>
           <w:rFonts w:cstheme="minorHAnsi"/>
@@ -3730,11 +4477,33 @@
         <w:sz w:val="20"/>
       </w:rPr>
     </w:pPr>
+    <w:proofErr w:type="spellStart"/>
     <w:r>
       <w:rPr>
         <w:sz w:val="20"/>
       </w:rPr>
-      <w:t>Année Académique 20</w:t>
+      <w:t>Année</w:t>
+    </w:r>
+    <w:proofErr w:type="spellEnd"/>
+    <w:r>
+      <w:rPr>
+        <w:sz w:val="20"/>
+      </w:rPr>
+      <w:t xml:space="preserve"> </w:t>
+    </w:r>
+    <w:proofErr w:type="spellStart"/>
+    <w:r>
+      <w:rPr>
+        <w:sz w:val="20"/>
+      </w:rPr>
+      <w:t>Académique</w:t>
+    </w:r>
+    <w:proofErr w:type="spellEnd"/>
+    <w:r>
+      <w:rPr>
+        <w:sz w:val="20"/>
+      </w:rPr>
+      <w:t xml:space="preserve"> 20</w:t>
     </w:r>
     <w:r>
       <w:rPr>

</xml_diff>